<commit_message>
Casos de Usos revisados e estão todos oks
</commit_message>
<xml_diff>
--- a/documentacao/PIGP2015_Documentação/Casos de Uso.docx
+++ b/documentacao/PIGP2015_Documentação/Casos de Uso.docx
@@ -1,6 +1,6 @@
 
 <file path=word/document.xml><?xml version="1.0" encoding="utf-8"?>
-<w:document xmlns:ve="http://schemas.openxmlformats.org/markup-compatibility/2006" xmlns:o="urn:schemas-microsoft-com:office:office" xmlns:r="http://schemas.openxmlformats.org/officeDocument/2006/relationships" xmlns:m="http://schemas.openxmlformats.org/officeDocument/2006/math" xmlns:v="urn:schemas-microsoft-com:vml" xmlns:wp="http://schemas.openxmlformats.org/drawingml/2006/wordprocessingDrawing" xmlns:w10="urn:schemas-microsoft-com:office:word" xmlns:w="http://schemas.openxmlformats.org/wordprocessingml/2006/main" xmlns:wne="http://schemas.microsoft.com/office/word/2006/wordml">
+<w:document xmlns:wpc="http://schemas.microsoft.com/office/word/2010/wordprocessingCanvas" xmlns:mc="http://schemas.openxmlformats.org/markup-compatibility/2006" xmlns:o="urn:schemas-microsoft-com:office:office" xmlns:r="http://schemas.openxmlformats.org/officeDocument/2006/relationships" xmlns:m="http://schemas.openxmlformats.org/officeDocument/2006/math" xmlns:v="urn:schemas-microsoft-com:vml" xmlns:wp14="http://schemas.microsoft.com/office/word/2010/wordprocessingDrawing" xmlns:wp="http://schemas.openxmlformats.org/drawingml/2006/wordprocessingDrawing" xmlns:w10="urn:schemas-microsoft-com:office:word" xmlns:w="http://schemas.openxmlformats.org/wordprocessingml/2006/main" xmlns:w14="http://schemas.microsoft.com/office/word/2010/wordml" xmlns:w15="http://schemas.microsoft.com/office/word/2012/wordml" xmlns:wpg="http://schemas.microsoft.com/office/word/2010/wordprocessingGroup" xmlns:wpi="http://schemas.microsoft.com/office/word/2010/wordprocessingInk" xmlns:wne="http://schemas.microsoft.com/office/word/2006/wordml" xmlns:wps="http://schemas.microsoft.com/office/word/2010/wordprocessingShape" mc:Ignorable="w14 w15 wp14">
   <w:body>
     <w:p>
       <w:pPr>
@@ -33,14 +33,9 @@
         <w:t>1</w:t>
       </w:r>
       <w:r>
-        <w:t xml:space="preserve">- UC01 – </w:t>
-      </w:r>
-      <w:proofErr w:type="spellStart"/>
-      <w:r>
-        <w:t>Login</w:t>
+        <w:t>- UC01 – Login</w:t>
       </w:r>
       <w:bookmarkEnd w:id="1"/>
-      <w:proofErr w:type="spellEnd"/>
     </w:p>
     <w:tbl>
       <w:tblPr>
@@ -54,7 +49,7 @@
           <w:insideH w:val="single" w:sz="4" w:space="0" w:color="auto"/>
           <w:insideV w:val="single" w:sz="4" w:space="0" w:color="auto"/>
         </w:tblBorders>
-        <w:tblLook w:val="0000"/>
+        <w:tblLook w:val="0000" w:firstRow="0" w:lastRow="0" w:firstColumn="0" w:lastColumn="0" w:noHBand="0" w:noVBand="0"/>
       </w:tblPr>
       <w:tblGrid>
         <w:gridCol w:w="2658"/>
@@ -98,13 +93,8 @@
           </w:tcPr>
           <w:p>
             <w:r>
-              <w:t xml:space="preserve">UC01 – </w:t>
-            </w:r>
-            <w:proofErr w:type="spellStart"/>
-            <w:r>
-              <w:t>Login</w:t>
-            </w:r>
-            <w:proofErr w:type="spellEnd"/>
+              <w:t>UC01 – Login</w:t>
+            </w:r>
           </w:p>
         </w:tc>
       </w:tr>
@@ -301,13 +291,8 @@
             <w:r>
               <w:t xml:space="preserve"> deseja </w:t>
             </w:r>
-            <w:proofErr w:type="spellStart"/>
-            <w:r>
-              <w:t>logar</w:t>
-            </w:r>
-            <w:proofErr w:type="spellEnd"/>
-            <w:r>
-              <w:t xml:space="preserve"> no sistema</w:t>
+            <w:r>
+              <w:t>logar no sistema</w:t>
             </w:r>
           </w:p>
           <w:p>
@@ -323,15 +308,7 @@
               <w:t xml:space="preserve">FP03 – </w:t>
             </w:r>
             <w:r>
-              <w:t xml:space="preserve">O ator digita o </w:t>
-            </w:r>
-            <w:proofErr w:type="spellStart"/>
-            <w:r>
-              <w:t>login</w:t>
-            </w:r>
-            <w:proofErr w:type="spellEnd"/>
-            <w:r>
-              <w:t xml:space="preserve"> e a senha nos campos indicados</w:t>
+              <w:t>O ator digita o login e a senha nos campos indicados</w:t>
             </w:r>
           </w:p>
           <w:p>
@@ -376,15 +353,7 @@
               <w:t>FA02 – O sistema infor</w:t>
             </w:r>
             <w:r>
-              <w:t xml:space="preserve">ma que o </w:t>
-            </w:r>
-            <w:proofErr w:type="spellStart"/>
-            <w:r>
-              <w:t>login</w:t>
-            </w:r>
-            <w:proofErr w:type="spellEnd"/>
-            <w:r>
-              <w:t xml:space="preserve"> ou senha estão incorretos </w:t>
+              <w:t xml:space="preserve">ma que o login ou senha estão incorretos </w:t>
             </w:r>
           </w:p>
           <w:p>
@@ -459,7 +428,7 @@
           <w:insideH w:val="single" w:sz="4" w:space="0" w:color="auto"/>
           <w:insideV w:val="single" w:sz="4" w:space="0" w:color="auto"/>
         </w:tblBorders>
-        <w:tblLook w:val="0000"/>
+        <w:tblLook w:val="0000" w:firstRow="0" w:lastRow="0" w:firstColumn="0" w:lastColumn="0" w:noHBand="0" w:noVBand="0"/>
       </w:tblPr>
       <w:tblGrid>
         <w:gridCol w:w="2661"/>
@@ -932,7 +901,7 @@
           <w:insideH w:val="single" w:sz="4" w:space="0" w:color="auto"/>
           <w:insideV w:val="single" w:sz="4" w:space="0" w:color="auto"/>
         </w:tblBorders>
-        <w:tblLook w:val="0000"/>
+        <w:tblLook w:val="0000" w:firstRow="0" w:lastRow="0" w:firstColumn="0" w:lastColumn="0" w:noHBand="0" w:noVBand="0"/>
       </w:tblPr>
       <w:tblGrid>
         <w:gridCol w:w="2661"/>
@@ -1408,7 +1377,7 @@
           <w:insideH w:val="single" w:sz="4" w:space="0" w:color="auto"/>
           <w:insideV w:val="single" w:sz="4" w:space="0" w:color="auto"/>
         </w:tblBorders>
-        <w:tblLook w:val="0000"/>
+        <w:tblLook w:val="0000" w:firstRow="0" w:lastRow="0" w:firstColumn="0" w:lastColumn="0" w:noHBand="0" w:noVBand="0"/>
       </w:tblPr>
       <w:tblGrid>
         <w:gridCol w:w="2747"/>
@@ -1565,13 +1534,8 @@
           </w:tcPr>
           <w:p>
             <w:r>
-              <w:t xml:space="preserve">O ator deve estar </w:t>
-            </w:r>
-            <w:proofErr w:type="spellStart"/>
-            <w:r>
-              <w:t>logado</w:t>
-            </w:r>
-            <w:proofErr w:type="spellEnd"/>
+              <w:t>O ator deve estar logado</w:t>
+            </w:r>
           </w:p>
           <w:p>
             <w:r>
@@ -1942,7 +1906,7 @@
           <w:insideH w:val="single" w:sz="4" w:space="0" w:color="auto"/>
           <w:insideV w:val="single" w:sz="4" w:space="0" w:color="auto"/>
         </w:tblBorders>
-        <w:tblLook w:val="0000"/>
+        <w:tblLook w:val="0000" w:firstRow="0" w:lastRow="0" w:firstColumn="0" w:lastColumn="0" w:noHBand="0" w:noVBand="0"/>
       </w:tblPr>
       <w:tblGrid>
         <w:gridCol w:w="2636"/>
@@ -2105,13 +2069,8 @@
           </w:tcPr>
           <w:p>
             <w:r>
-              <w:t xml:space="preserve">O ator deve estar </w:t>
-            </w:r>
-            <w:proofErr w:type="spellStart"/>
-            <w:r>
-              <w:t>logado</w:t>
-            </w:r>
-            <w:proofErr w:type="spellEnd"/>
+              <w:t>O ator deve estar logado</w:t>
+            </w:r>
           </w:p>
           <w:p>
             <w:r>
@@ -2423,7 +2382,7 @@
           <w:insideH w:val="single" w:sz="4" w:space="0" w:color="auto"/>
           <w:insideV w:val="single" w:sz="4" w:space="0" w:color="auto"/>
         </w:tblBorders>
-        <w:tblLook w:val="0000"/>
+        <w:tblLook w:val="0000" w:firstRow="0" w:lastRow="0" w:firstColumn="0" w:lastColumn="0" w:noHBand="0" w:noVBand="0"/>
       </w:tblPr>
       <w:tblGrid>
         <w:gridCol w:w="2636"/>
@@ -2604,13 +2563,8 @@
           </w:tcPr>
           <w:p>
             <w:r>
-              <w:t xml:space="preserve">O ator deve estar </w:t>
-            </w:r>
-            <w:proofErr w:type="spellStart"/>
-            <w:r>
-              <w:t>logado</w:t>
-            </w:r>
-            <w:proofErr w:type="spellEnd"/>
+              <w:t>O ator deve estar logado</w:t>
+            </w:r>
           </w:p>
           <w:p>
             <w:r>
@@ -3065,7 +3019,7 @@
           <w:insideH w:val="single" w:sz="4" w:space="0" w:color="auto"/>
           <w:insideV w:val="single" w:sz="4" w:space="0" w:color="auto"/>
         </w:tblBorders>
-        <w:tblLook w:val="0000"/>
+        <w:tblLook w:val="0000" w:firstRow="0" w:lastRow="0" w:firstColumn="0" w:lastColumn="0" w:noHBand="0" w:noVBand="0"/>
       </w:tblPr>
       <w:tblGrid>
         <w:gridCol w:w="2607"/>
@@ -3205,13 +3159,8 @@
           </w:tcPr>
           <w:p>
             <w:r>
-              <w:t xml:space="preserve">O professor deve estar </w:t>
-            </w:r>
-            <w:proofErr w:type="spellStart"/>
-            <w:r>
-              <w:t>logado</w:t>
-            </w:r>
-            <w:proofErr w:type="spellEnd"/>
+              <w:t>O professor deve estar logado</w:t>
+            </w:r>
           </w:p>
           <w:p>
             <w:r>
@@ -3382,31 +3331,7 @@
               <w:t xml:space="preserve"> </w:t>
             </w:r>
             <w:r>
-              <w:t>(.</w:t>
-            </w:r>
-            <w:proofErr w:type="spellStart"/>
-            <w:r>
-              <w:t>jpg</w:t>
-            </w:r>
-            <w:proofErr w:type="spellEnd"/>
-            <w:r>
-              <w:t>, .</w:t>
-            </w:r>
-            <w:proofErr w:type="spellStart"/>
-            <w:r>
-              <w:t>doc</w:t>
-            </w:r>
-            <w:proofErr w:type="spellEnd"/>
-            <w:r>
-              <w:t>, .</w:t>
-            </w:r>
-            <w:proofErr w:type="spellStart"/>
-            <w:r>
-              <w:t>pdf</w:t>
-            </w:r>
-            <w:proofErr w:type="spellEnd"/>
-            <w:r>
-              <w:t>)</w:t>
+              <w:t>(.jpg, .doc, .pdf)</w:t>
             </w:r>
           </w:p>
           <w:p>
@@ -3531,7 +3456,7 @@
           <w:insideH w:val="single" w:sz="4" w:space="0" w:color="auto"/>
           <w:insideV w:val="single" w:sz="4" w:space="0" w:color="auto"/>
         </w:tblBorders>
-        <w:tblLook w:val="0000"/>
+        <w:tblLook w:val="0000" w:firstRow="0" w:lastRow="0" w:firstColumn="0" w:lastColumn="0" w:noHBand="0" w:noVBand="0"/>
       </w:tblPr>
       <w:tblGrid>
         <w:gridCol w:w="2607"/>
@@ -3683,13 +3608,8 @@
           </w:tcPr>
           <w:p>
             <w:r>
-              <w:t xml:space="preserve">O professor deve estar </w:t>
-            </w:r>
-            <w:proofErr w:type="spellStart"/>
-            <w:r>
-              <w:t>logado</w:t>
-            </w:r>
-            <w:proofErr w:type="spellEnd"/>
+              <w:t>O professor deve estar logado</w:t>
+            </w:r>
           </w:p>
           <w:p>
             <w:r>
@@ -3986,7 +3906,7 @@
           <w:insideH w:val="single" w:sz="4" w:space="0" w:color="auto"/>
           <w:insideV w:val="single" w:sz="4" w:space="0" w:color="auto"/>
         </w:tblBorders>
-        <w:tblLook w:val="0000"/>
+        <w:tblLook w:val="0000" w:firstRow="0" w:lastRow="0" w:firstColumn="0" w:lastColumn="0" w:noHBand="0" w:noVBand="0"/>
       </w:tblPr>
       <w:tblGrid>
         <w:gridCol w:w="2743"/>
@@ -4126,13 +4046,8 @@
           </w:tcPr>
           <w:p>
             <w:r>
-              <w:t xml:space="preserve">Os atores devem estar </w:t>
-            </w:r>
-            <w:proofErr w:type="spellStart"/>
-            <w:r>
-              <w:t>logados</w:t>
-            </w:r>
-            <w:proofErr w:type="spellEnd"/>
+              <w:t>Os atores devem estar logados</w:t>
+            </w:r>
           </w:p>
         </w:tc>
       </w:tr>
@@ -4461,7 +4376,7 @@
           <w:insideH w:val="single" w:sz="4" w:space="0" w:color="auto"/>
           <w:insideV w:val="single" w:sz="4" w:space="0" w:color="auto"/>
         </w:tblBorders>
-        <w:tblLook w:val="0000"/>
+        <w:tblLook w:val="0000" w:firstRow="0" w:lastRow="0" w:firstColumn="0" w:lastColumn="0" w:noHBand="0" w:noVBand="0"/>
       </w:tblPr>
       <w:tblGrid>
         <w:gridCol w:w="2607"/>
@@ -4604,13 +4519,8 @@
           </w:tcPr>
           <w:p>
             <w:r>
-              <w:t xml:space="preserve">O professor deve estar </w:t>
-            </w:r>
-            <w:proofErr w:type="spellStart"/>
-            <w:r>
-              <w:t>logado</w:t>
-            </w:r>
-            <w:proofErr w:type="spellEnd"/>
+              <w:t>O professor deve estar logado</w:t>
+            </w:r>
           </w:p>
           <w:p>
             <w:r>
@@ -4852,7 +4762,7 @@
           <w:insideH w:val="single" w:sz="4" w:space="0" w:color="auto"/>
           <w:insideV w:val="single" w:sz="4" w:space="0" w:color="auto"/>
         </w:tblBorders>
-        <w:tblLook w:val="0000"/>
+        <w:tblLook w:val="0000" w:firstRow="0" w:lastRow="0" w:firstColumn="0" w:lastColumn="0" w:noHBand="0" w:noVBand="0"/>
       </w:tblPr>
       <w:tblGrid>
         <w:gridCol w:w="2606"/>
@@ -4997,15 +4907,7 @@
           </w:p>
           <w:p>
             <w:r>
-              <w:t xml:space="preserve">O ator deve estar </w:t>
-            </w:r>
-            <w:proofErr w:type="spellStart"/>
-            <w:r>
-              <w:t>logado</w:t>
-            </w:r>
-            <w:proofErr w:type="spellEnd"/>
-            <w:r>
-              <w:t>.</w:t>
+              <w:t>O ator deve estar logado.</w:t>
             </w:r>
           </w:p>
         </w:tc>
@@ -5256,7 +5158,7 @@
           <w:insideH w:val="single" w:sz="4" w:space="0" w:color="auto"/>
           <w:insideV w:val="single" w:sz="4" w:space="0" w:color="auto"/>
         </w:tblBorders>
-        <w:tblLook w:val="0000"/>
+        <w:tblLook w:val="0000" w:firstRow="0" w:lastRow="0" w:firstColumn="0" w:lastColumn="0" w:noHBand="0" w:noVBand="0"/>
       </w:tblPr>
       <w:tblGrid>
         <w:gridCol w:w="2606"/>
@@ -5425,15 +5327,7 @@
               <w:t>ato</w:t>
             </w:r>
             <w:r>
-              <w:t xml:space="preserve">r deve estar </w:t>
-            </w:r>
-            <w:proofErr w:type="spellStart"/>
-            <w:r>
-              <w:t>logado</w:t>
-            </w:r>
-            <w:proofErr w:type="spellEnd"/>
-            <w:r>
-              <w:t>.</w:t>
+              <w:t>r deve estar logado.</w:t>
             </w:r>
           </w:p>
         </w:tc>
@@ -5699,7 +5593,7 @@
           <w:insideH w:val="single" w:sz="4" w:space="0" w:color="auto"/>
           <w:insideV w:val="single" w:sz="4" w:space="0" w:color="auto"/>
         </w:tblBorders>
-        <w:tblLook w:val="0000"/>
+        <w:tblLook w:val="0000" w:firstRow="0" w:lastRow="0" w:firstColumn="0" w:lastColumn="0" w:noHBand="0" w:noVBand="0"/>
       </w:tblPr>
       <w:tblGrid>
         <w:gridCol w:w="2605"/>
@@ -5863,16 +5757,11 @@
               <w:t>m</w:t>
             </w:r>
             <w:r>
-              <w:t xml:space="preserve"> estar </w:t>
-            </w:r>
-            <w:proofErr w:type="spellStart"/>
-            <w:r>
-              <w:t>logado</w:t>
+              <w:t xml:space="preserve"> estar logado</w:t>
             </w:r>
             <w:r>
               <w:t>s</w:t>
             </w:r>
-            <w:proofErr w:type="spellEnd"/>
             <w:r>
               <w:t>.</w:t>
             </w:r>
@@ -6288,7 +6177,7 @@
           <w:insideH w:val="single" w:sz="4" w:space="0" w:color="auto"/>
           <w:insideV w:val="single" w:sz="4" w:space="0" w:color="auto"/>
         </w:tblBorders>
-        <w:tblLook w:val="0000"/>
+        <w:tblLook w:val="0000" w:firstRow="0" w:lastRow="0" w:firstColumn="0" w:lastColumn="0" w:noHBand="0" w:noVBand="0"/>
       </w:tblPr>
       <w:tblGrid>
         <w:gridCol w:w="2606"/>
@@ -6428,13 +6317,8 @@
           </w:tcPr>
           <w:p>
             <w:r>
-              <w:t xml:space="preserve">O ator deve estar </w:t>
-            </w:r>
-            <w:proofErr w:type="spellStart"/>
-            <w:r>
-              <w:t>logado</w:t>
-            </w:r>
-            <w:proofErr w:type="spellEnd"/>
+              <w:t>O ator deve estar logado</w:t>
+            </w:r>
           </w:p>
           <w:p>
             <w:pPr>
@@ -6757,7 +6641,7 @@
           <w:insideH w:val="single" w:sz="4" w:space="0" w:color="auto"/>
           <w:insideV w:val="single" w:sz="4" w:space="0" w:color="auto"/>
         </w:tblBorders>
-        <w:tblLook w:val="0000"/>
+        <w:tblLook w:val="0000" w:firstRow="0" w:lastRow="0" w:firstColumn="0" w:lastColumn="0" w:noHBand="0" w:noVBand="0"/>
       </w:tblPr>
       <w:tblGrid>
         <w:gridCol w:w="2606"/>
@@ -6900,13 +6784,8 @@
           </w:tcPr>
           <w:p>
             <w:r>
-              <w:t xml:space="preserve">O ator deve estar </w:t>
-            </w:r>
-            <w:proofErr w:type="spellStart"/>
-            <w:r>
-              <w:t>logado</w:t>
-            </w:r>
-            <w:proofErr w:type="spellEnd"/>
+              <w:t>O ator deve estar logado</w:t>
+            </w:r>
           </w:p>
         </w:tc>
       </w:tr>
@@ -7209,7 +7088,7 @@
           <w:insideH w:val="single" w:sz="4" w:space="0" w:color="auto"/>
           <w:insideV w:val="single" w:sz="4" w:space="0" w:color="auto"/>
         </w:tblBorders>
-        <w:tblLook w:val="0000"/>
+        <w:tblLook w:val="0000" w:firstRow="0" w:lastRow="0" w:firstColumn="0" w:lastColumn="0" w:noHBand="0" w:noVBand="0"/>
       </w:tblPr>
       <w:tblGrid>
         <w:gridCol w:w="2606"/>
@@ -7352,13 +7231,8 @@
           </w:tcPr>
           <w:p>
             <w:r>
-              <w:t xml:space="preserve">O ator deve estar </w:t>
-            </w:r>
-            <w:proofErr w:type="spellStart"/>
-            <w:r>
-              <w:t>logado</w:t>
-            </w:r>
-            <w:proofErr w:type="spellEnd"/>
+              <w:t>O ator deve estar logado</w:t>
+            </w:r>
           </w:p>
         </w:tc>
       </w:tr>
@@ -7663,7 +7537,7 @@
           <w:insideH w:val="single" w:sz="4" w:space="0" w:color="auto"/>
           <w:insideV w:val="single" w:sz="4" w:space="0" w:color="auto"/>
         </w:tblBorders>
-        <w:tblLook w:val="0000"/>
+        <w:tblLook w:val="0000" w:firstRow="0" w:lastRow="0" w:firstColumn="0" w:lastColumn="0" w:noHBand="0" w:noVBand="0"/>
       </w:tblPr>
       <w:tblGrid>
         <w:gridCol w:w="2606"/>
@@ -7809,13 +7683,8 @@
           </w:tcPr>
           <w:p>
             <w:r>
-              <w:t xml:space="preserve">O ator deve estar </w:t>
-            </w:r>
-            <w:proofErr w:type="spellStart"/>
-            <w:r>
-              <w:t>logado</w:t>
-            </w:r>
-            <w:proofErr w:type="spellEnd"/>
+              <w:t>O ator deve estar logado</w:t>
+            </w:r>
           </w:p>
         </w:tc>
       </w:tr>
@@ -8120,7 +7989,7 @@
           <w:insideH w:val="single" w:sz="4" w:space="0" w:color="auto"/>
           <w:insideV w:val="single" w:sz="4" w:space="0" w:color="auto"/>
         </w:tblBorders>
-        <w:tblLook w:val="0000"/>
+        <w:tblLook w:val="0000" w:firstRow="0" w:lastRow="0" w:firstColumn="0" w:lastColumn="0" w:noHBand="0" w:noVBand="0"/>
       </w:tblPr>
       <w:tblGrid>
         <w:gridCol w:w="2606"/>
@@ -8266,13 +8135,8 @@
           </w:tcPr>
           <w:p>
             <w:r>
-              <w:t xml:space="preserve">O ator deve estar </w:t>
-            </w:r>
-            <w:proofErr w:type="spellStart"/>
-            <w:r>
-              <w:t>logado</w:t>
-            </w:r>
-            <w:proofErr w:type="spellEnd"/>
+              <w:t>O ator deve estar logado</w:t>
+            </w:r>
           </w:p>
         </w:tc>
       </w:tr>
@@ -8578,7 +8442,7 @@
           <w:insideH w:val="single" w:sz="4" w:space="0" w:color="auto"/>
           <w:insideV w:val="single" w:sz="4" w:space="0" w:color="auto"/>
         </w:tblBorders>
-        <w:tblLook w:val="0000"/>
+        <w:tblLook w:val="0000" w:firstRow="0" w:lastRow="0" w:firstColumn="0" w:lastColumn="0" w:noHBand="0" w:noVBand="0"/>
       </w:tblPr>
       <w:tblGrid>
         <w:gridCol w:w="2606"/>
@@ -8724,13 +8588,8 @@
           </w:tcPr>
           <w:p>
             <w:r>
-              <w:t xml:space="preserve">O ator deve estar </w:t>
-            </w:r>
-            <w:proofErr w:type="spellStart"/>
-            <w:r>
-              <w:t>logado</w:t>
-            </w:r>
-            <w:proofErr w:type="spellEnd"/>
+              <w:t>O ator deve estar logado</w:t>
+            </w:r>
           </w:p>
         </w:tc>
       </w:tr>
@@ -9022,7 +8881,7 @@
           <w:insideH w:val="single" w:sz="4" w:space="0" w:color="auto"/>
           <w:insideV w:val="single" w:sz="4" w:space="0" w:color="auto"/>
         </w:tblBorders>
-        <w:tblLook w:val="0000"/>
+        <w:tblLook w:val="0000" w:firstRow="0" w:lastRow="0" w:firstColumn="0" w:lastColumn="0" w:noHBand="0" w:noVBand="0"/>
       </w:tblPr>
       <w:tblGrid>
         <w:gridCol w:w="2606"/>
@@ -9168,13 +9027,8 @@
           </w:tcPr>
           <w:p>
             <w:r>
-              <w:t xml:space="preserve">O ator deve estar </w:t>
-            </w:r>
-            <w:proofErr w:type="spellStart"/>
-            <w:r>
-              <w:t>logado</w:t>
-            </w:r>
-            <w:proofErr w:type="spellEnd"/>
+              <w:t>O ator deve estar logado</w:t>
+            </w:r>
           </w:p>
           <w:p>
             <w:r>
@@ -9458,25 +9312,7 @@
         <w:pStyle w:val="Legenda"/>
       </w:pPr>
       <w:r>
-        <w:t xml:space="preserve">Tabela 20 </w:t>
-      </w:r>
-      <w:r>
-        <w:t>UC</w:t>
-      </w:r>
-      <w:r>
-        <w:t xml:space="preserve">20 </w:t>
-      </w:r>
-      <w:r>
-        <w:t xml:space="preserve">– </w:t>
-      </w:r>
-      <w:r>
-        <w:t>Alterar</w:t>
-      </w:r>
-      <w:r>
-        <w:t xml:space="preserve"> </w:t>
-      </w:r>
-      <w:r>
-        <w:t>Turma</w:t>
+        <w:t>Tabela 20 UC20 – Alterar Turma</w:t>
       </w:r>
     </w:p>
     <w:tbl>
@@ -9484,398 +9320,429 @@
         <w:tblW w:w="0" w:type="auto"/>
         <w:tblInd w:w="2" w:type="dxa"/>
         <w:tblBorders>
-          <w:top w:val="single" w:sz="4" w:space="0" w:color="auto"/>
-          <w:left w:val="single" w:sz="4" w:space="0" w:color="auto"/>
-          <w:bottom w:val="single" w:sz="4" w:space="0" w:color="auto"/>
-          <w:right w:val="single" w:sz="4" w:space="0" w:color="auto"/>
-          <w:insideH w:val="single" w:sz="4" w:space="0" w:color="auto"/>
-          <w:insideV w:val="single" w:sz="4" w:space="0" w:color="auto"/>
+          <w:top w:val="single" w:sz="4" w:space="0" w:color="00000A"/>
+          <w:left w:val="single" w:sz="4" w:space="0" w:color="00000A"/>
+          <w:bottom w:val="single" w:sz="4" w:space="0" w:color="00000A"/>
+          <w:right w:val="single" w:sz="4" w:space="0" w:color="00000A"/>
+          <w:insideH w:val="single" w:sz="4" w:space="0" w:color="00000A"/>
+          <w:insideV w:val="single" w:sz="4" w:space="0" w:color="00000A"/>
         </w:tblBorders>
-        <w:tblLook w:val="0000"/>
+        <w:tblLook w:val="04A0" w:firstRow="1" w:lastRow="0" w:firstColumn="1" w:lastColumn="0" w:noHBand="0" w:noVBand="1"/>
       </w:tblPr>
       <w:tblGrid>
-        <w:gridCol w:w="2606"/>
+        <w:gridCol w:w="2605"/>
         <w:gridCol w:w="5886"/>
       </w:tblGrid>
       <w:tr>
         <w:tc>
           <w:tcPr>
-            <w:tcW w:w="2606" w:type="dxa"/>
+            <w:tcW w:w="2605" w:type="dxa"/>
+            <w:tcBorders>
+              <w:top w:val="single" w:sz="4" w:space="0" w:color="00000A"/>
+              <w:left w:val="single" w:sz="4" w:space="0" w:color="00000A"/>
+              <w:bottom w:val="single" w:sz="4" w:space="0" w:color="00000A"/>
+              <w:right w:val="single" w:sz="4" w:space="0" w:color="00000A"/>
+            </w:tcBorders>
             <w:shd w:val="clear" w:color="auto" w:fill="D9D9D9"/>
-          </w:tcPr>
-          <w:p>
-            <w:pPr>
-              <w:rPr>
-                <w:b/>
-                <w:bCs/>
-              </w:rPr>
-            </w:pPr>
-            <w:r>
-              <w:rPr>
-                <w:b/>
-                <w:bCs/>
-              </w:rPr>
-              <w:t>Nome do C</w:t>
-            </w:r>
-            <w:r>
-              <w:rPr>
-                <w:b/>
-                <w:bCs/>
-              </w:rPr>
-              <w:t>aso de Uso:</w:t>
+            <w:tcMar>
+              <w:left w:w="108" w:type="dxa"/>
+            </w:tcMar>
+          </w:tcPr>
+          <w:p>
+            <w:pPr>
+              <w:rPr>
+                <w:b/>
+                <w:bCs/>
+              </w:rPr>
+            </w:pPr>
+            <w:r>
+              <w:rPr>
+                <w:b/>
+                <w:bCs/>
+              </w:rPr>
+              <w:t>Nome do Caso de Uso:</w:t>
             </w:r>
           </w:p>
         </w:tc>
         <w:tc>
           <w:tcPr>
             <w:tcW w:w="5886" w:type="dxa"/>
-          </w:tcPr>
-          <w:p>
-            <w:r>
-              <w:t>UC19 – Alocar</w:t>
-            </w:r>
+            <w:tcBorders>
+              <w:top w:val="single" w:sz="4" w:space="0" w:color="00000A"/>
+              <w:left w:val="single" w:sz="4" w:space="0" w:color="00000A"/>
+              <w:bottom w:val="single" w:sz="4" w:space="0" w:color="00000A"/>
+              <w:right w:val="single" w:sz="4" w:space="0" w:color="00000A"/>
+            </w:tcBorders>
+            <w:shd w:val="clear" w:color="auto" w:fill="auto"/>
+            <w:tcMar>
+              <w:left w:w="108" w:type="dxa"/>
+            </w:tcMar>
+          </w:tcPr>
+          <w:p>
+            <w:r>
+              <w:t>UC19 – Alocar Turma</w:t>
+            </w:r>
+          </w:p>
+        </w:tc>
+      </w:tr>
+      <w:tr>
+        <w:tc>
+          <w:tcPr>
+            <w:tcW w:w="2605" w:type="dxa"/>
+            <w:tcBorders>
+              <w:top w:val="single" w:sz="4" w:space="0" w:color="00000A"/>
+              <w:left w:val="single" w:sz="4" w:space="0" w:color="00000A"/>
+              <w:bottom w:val="single" w:sz="4" w:space="0" w:color="00000A"/>
+              <w:right w:val="single" w:sz="4" w:space="0" w:color="00000A"/>
+            </w:tcBorders>
+            <w:shd w:val="clear" w:color="auto" w:fill="D9D9D9"/>
+            <w:tcMar>
+              <w:left w:w="108" w:type="dxa"/>
+            </w:tcMar>
+          </w:tcPr>
+          <w:p>
+            <w:pPr>
+              <w:rPr>
+                <w:b/>
+                <w:bCs/>
+              </w:rPr>
+            </w:pPr>
+            <w:r>
+              <w:rPr>
+                <w:b/>
+                <w:bCs/>
+              </w:rPr>
+              <w:t>Resumo:</w:t>
+            </w:r>
+          </w:p>
+        </w:tc>
+        <w:tc>
+          <w:tcPr>
+            <w:tcW w:w="5886" w:type="dxa"/>
+            <w:tcBorders>
+              <w:top w:val="single" w:sz="4" w:space="0" w:color="00000A"/>
+              <w:left w:val="single" w:sz="4" w:space="0" w:color="00000A"/>
+              <w:bottom w:val="single" w:sz="4" w:space="0" w:color="00000A"/>
+              <w:right w:val="single" w:sz="4" w:space="0" w:color="00000A"/>
+            </w:tcBorders>
+            <w:shd w:val="clear" w:color="auto" w:fill="auto"/>
+            <w:tcMar>
+              <w:left w:w="108" w:type="dxa"/>
+            </w:tcMar>
+          </w:tcPr>
+          <w:p>
+            <w:r>
+              <w:t>Alterar alunos de uma turma</w:t>
+            </w:r>
+          </w:p>
+        </w:tc>
+      </w:tr>
+      <w:tr>
+        <w:tc>
+          <w:tcPr>
+            <w:tcW w:w="2605" w:type="dxa"/>
+            <w:tcBorders>
+              <w:top w:val="single" w:sz="4" w:space="0" w:color="00000A"/>
+              <w:left w:val="single" w:sz="4" w:space="0" w:color="00000A"/>
+              <w:bottom w:val="single" w:sz="4" w:space="0" w:color="00000A"/>
+              <w:right w:val="single" w:sz="4" w:space="0" w:color="00000A"/>
+            </w:tcBorders>
+            <w:shd w:val="clear" w:color="auto" w:fill="D9D9D9"/>
+            <w:tcMar>
+              <w:left w:w="108" w:type="dxa"/>
+            </w:tcMar>
+          </w:tcPr>
+          <w:p>
+            <w:pPr>
+              <w:rPr>
+                <w:b/>
+                <w:bCs/>
+              </w:rPr>
+            </w:pPr>
+            <w:r>
+              <w:rPr>
+                <w:b/>
+                <w:bCs/>
+              </w:rPr>
+              <w:t>Ator Principal:</w:t>
+            </w:r>
+          </w:p>
+        </w:tc>
+        <w:tc>
+          <w:tcPr>
+            <w:tcW w:w="5886" w:type="dxa"/>
+            <w:tcBorders>
+              <w:top w:val="single" w:sz="4" w:space="0" w:color="00000A"/>
+              <w:left w:val="single" w:sz="4" w:space="0" w:color="00000A"/>
+              <w:bottom w:val="single" w:sz="4" w:space="0" w:color="00000A"/>
+              <w:right w:val="single" w:sz="4" w:space="0" w:color="00000A"/>
+            </w:tcBorders>
+            <w:shd w:val="clear" w:color="auto" w:fill="auto"/>
+            <w:tcMar>
+              <w:left w:w="108" w:type="dxa"/>
+            </w:tcMar>
+          </w:tcPr>
+          <w:p>
+            <w:r>
+              <w:t xml:space="preserve">Secretaria </w:t>
+            </w:r>
+          </w:p>
+        </w:tc>
+      </w:tr>
+      <w:tr>
+        <w:tc>
+          <w:tcPr>
+            <w:tcW w:w="2605" w:type="dxa"/>
+            <w:tcBorders>
+              <w:top w:val="single" w:sz="4" w:space="0" w:color="00000A"/>
+              <w:left w:val="single" w:sz="4" w:space="0" w:color="00000A"/>
+              <w:bottom w:val="single" w:sz="4" w:space="0" w:color="00000A"/>
+              <w:right w:val="single" w:sz="4" w:space="0" w:color="00000A"/>
+            </w:tcBorders>
+            <w:shd w:val="clear" w:color="auto" w:fill="D9D9D9"/>
+            <w:tcMar>
+              <w:left w:w="108" w:type="dxa"/>
+            </w:tcMar>
+          </w:tcPr>
+          <w:p>
+            <w:pPr>
+              <w:rPr>
+                <w:b/>
+                <w:bCs/>
+              </w:rPr>
+            </w:pPr>
+            <w:r>
+              <w:rPr>
+                <w:b/>
+                <w:bCs/>
+              </w:rPr>
+              <w:t>Pré-condição</w:t>
+            </w:r>
+          </w:p>
+        </w:tc>
+        <w:tc>
+          <w:tcPr>
+            <w:tcW w:w="5886" w:type="dxa"/>
+            <w:tcBorders>
+              <w:top w:val="single" w:sz="4" w:space="0" w:color="00000A"/>
+              <w:left w:val="single" w:sz="4" w:space="0" w:color="00000A"/>
+              <w:bottom w:val="single" w:sz="4" w:space="0" w:color="00000A"/>
+              <w:right w:val="single" w:sz="4" w:space="0" w:color="00000A"/>
+            </w:tcBorders>
+            <w:shd w:val="clear" w:color="auto" w:fill="auto"/>
+            <w:tcMar>
+              <w:left w:w="108" w:type="dxa"/>
+            </w:tcMar>
+          </w:tcPr>
+          <w:p>
+            <w:r>
+              <w:t>O ator deve estar logado</w:t>
+            </w:r>
+          </w:p>
+          <w:p>
+            <w:r>
+              <w:t>Turma cadastrada no sistema</w:t>
+            </w:r>
+          </w:p>
+          <w:p>
+            <w:r>
+              <w:t>Aluno cadastrado no sistema</w:t>
+            </w:r>
+          </w:p>
+        </w:tc>
+      </w:tr>
+      <w:tr>
+        <w:tc>
+          <w:tcPr>
+            <w:tcW w:w="2605" w:type="dxa"/>
+            <w:tcBorders>
+              <w:top w:val="single" w:sz="4" w:space="0" w:color="00000A"/>
+              <w:left w:val="single" w:sz="4" w:space="0" w:color="00000A"/>
+              <w:bottom w:val="single" w:sz="4" w:space="0" w:color="00000A"/>
+              <w:right w:val="single" w:sz="4" w:space="0" w:color="00000A"/>
+            </w:tcBorders>
+            <w:shd w:val="clear" w:color="auto" w:fill="D9D9D9"/>
+            <w:tcMar>
+              <w:left w:w="108" w:type="dxa"/>
+            </w:tcMar>
+          </w:tcPr>
+          <w:p>
+            <w:pPr>
+              <w:rPr>
+                <w:b/>
+                <w:bCs/>
+              </w:rPr>
+            </w:pPr>
+            <w:r>
+              <w:rPr>
+                <w:b/>
+                <w:bCs/>
+              </w:rPr>
+              <w:t>Pós-condição</w:t>
+            </w:r>
+          </w:p>
+        </w:tc>
+        <w:tc>
+          <w:tcPr>
+            <w:tcW w:w="5886" w:type="dxa"/>
+            <w:tcBorders>
+              <w:top w:val="single" w:sz="4" w:space="0" w:color="00000A"/>
+              <w:left w:val="single" w:sz="4" w:space="0" w:color="00000A"/>
+              <w:bottom w:val="single" w:sz="4" w:space="0" w:color="00000A"/>
+              <w:right w:val="single" w:sz="4" w:space="0" w:color="00000A"/>
+            </w:tcBorders>
+            <w:shd w:val="clear" w:color="auto" w:fill="auto"/>
+            <w:tcMar>
+              <w:left w:w="108" w:type="dxa"/>
+            </w:tcMar>
+          </w:tcPr>
+          <w:p>
+            <w:r>
+              <w:t>Aluno transferido de turma</w:t>
+            </w:r>
+          </w:p>
+        </w:tc>
+      </w:tr>
+      <w:tr>
+        <w:trPr>
+          <w:trHeight w:val="6112"/>
+        </w:trPr>
+        <w:tc>
+          <w:tcPr>
+            <w:tcW w:w="8491" w:type="dxa"/>
+            <w:gridSpan w:val="2"/>
+            <w:tcBorders>
+              <w:top w:val="single" w:sz="4" w:space="0" w:color="00000A"/>
+              <w:left w:val="single" w:sz="4" w:space="0" w:color="00000A"/>
+              <w:bottom w:val="single" w:sz="4" w:space="0" w:color="00000A"/>
+              <w:right w:val="single" w:sz="4" w:space="0" w:color="00000A"/>
+            </w:tcBorders>
+            <w:shd w:val="clear" w:color="auto" w:fill="auto"/>
+            <w:tcMar>
+              <w:left w:w="108" w:type="dxa"/>
+            </w:tcMar>
+          </w:tcPr>
+          <w:p>
+            <w:pPr>
+              <w:rPr>
+                <w:b/>
+                <w:bCs/>
+              </w:rPr>
+            </w:pPr>
+          </w:p>
+          <w:p>
+            <w:r>
+              <w:rPr>
+                <w:b/>
+                <w:bCs/>
+              </w:rPr>
+              <w:t>Fluxo Principal</w:t>
+            </w:r>
+            <w:r>
+              <w:t xml:space="preserve">: </w:t>
+            </w:r>
+          </w:p>
+          <w:p>
+            <w:pPr>
+              <w:jc w:val="left"/>
+            </w:pPr>
+            <w:r>
+              <w:t>FP01 – Este caso de uso inicia quando o ator deseja transferir alunos em uma turma</w:t>
+            </w:r>
+          </w:p>
+          <w:p>
+            <w:pPr>
+              <w:jc w:val="left"/>
+            </w:pPr>
+            <w:r>
+              <w:t>FP02 – O ator seleciona alterar turma</w:t>
+            </w:r>
+          </w:p>
+          <w:p>
+            <w:pPr>
+              <w:jc w:val="left"/>
+            </w:pPr>
+            <w:r>
+              <w:t>FP04 – Seleciona a turma do aluno que será transferido</w:t>
+            </w:r>
+          </w:p>
+          <w:p>
+            <w:pPr>
+              <w:jc w:val="left"/>
+            </w:pPr>
+            <w:r>
+              <w:t>FP05 – Seleciona o aluno que será transferido</w:t>
+            </w:r>
+          </w:p>
+          <w:p>
+            <w:r>
+              <w:t>FP06 – Seleciona a turma a qual o aluno selecionado será transferido</w:t>
+            </w:r>
+          </w:p>
+          <w:p>
+            <w:r>
+              <w:t>FP07 – O ator salva</w:t>
+            </w:r>
+          </w:p>
+          <w:p>
+            <w:r>
+              <w:t>FP08 – O sistema exibe uma mensagem de “Transferido com sucesso!”</w:t>
+            </w:r>
+          </w:p>
+          <w:p>
+            <w:pPr>
+              <w:jc w:val="left"/>
+            </w:pPr>
             <w:r>
               <w:t xml:space="preserve"> </w:t>
             </w:r>
-            <w:r>
-              <w:t>Turma</w:t>
-            </w:r>
-          </w:p>
-        </w:tc>
-      </w:tr>
-      <w:tr>
-        <w:tc>
-          <w:tcPr>
-            <w:tcW w:w="2606" w:type="dxa"/>
-            <w:shd w:val="clear" w:color="auto" w:fill="D9D9D9"/>
-          </w:tcPr>
-          <w:p>
-            <w:pPr>
-              <w:rPr>
-                <w:b/>
-                <w:bCs/>
-              </w:rPr>
-            </w:pPr>
-            <w:r>
-              <w:rPr>
-                <w:b/>
-                <w:bCs/>
-              </w:rPr>
-              <w:t>Resumo:</w:t>
-            </w:r>
-          </w:p>
-        </w:tc>
-        <w:tc>
-          <w:tcPr>
-            <w:tcW w:w="5886" w:type="dxa"/>
-          </w:tcPr>
-          <w:p>
-            <w:r>
-              <w:t>Alterar alunos de uma turma</w:t>
-            </w:r>
-          </w:p>
-        </w:tc>
-      </w:tr>
-      <w:tr>
-        <w:tc>
-          <w:tcPr>
-            <w:tcW w:w="2606" w:type="dxa"/>
-            <w:shd w:val="clear" w:color="auto" w:fill="D9D9D9"/>
-          </w:tcPr>
-          <w:p>
-            <w:pPr>
-              <w:rPr>
-                <w:b/>
-                <w:bCs/>
-              </w:rPr>
-            </w:pPr>
-            <w:r>
-              <w:rPr>
-                <w:b/>
-                <w:bCs/>
-              </w:rPr>
-              <w:t>Ator Principal:</w:t>
-            </w:r>
-          </w:p>
-        </w:tc>
-        <w:tc>
-          <w:tcPr>
-            <w:tcW w:w="5886" w:type="dxa"/>
-          </w:tcPr>
-          <w:p>
-            <w:r>
-              <w:t xml:space="preserve">Secretaria </w:t>
-            </w:r>
-          </w:p>
-        </w:tc>
-      </w:tr>
-      <w:tr>
-        <w:tc>
-          <w:tcPr>
-            <w:tcW w:w="2606" w:type="dxa"/>
-            <w:shd w:val="clear" w:color="auto" w:fill="D9D9D9"/>
-          </w:tcPr>
-          <w:p>
-            <w:pPr>
-              <w:rPr>
-                <w:b/>
-                <w:bCs/>
-              </w:rPr>
-            </w:pPr>
-            <w:r>
-              <w:rPr>
-                <w:b/>
-                <w:bCs/>
-              </w:rPr>
-              <w:t>Pré-condição</w:t>
-            </w:r>
-          </w:p>
-        </w:tc>
-        <w:tc>
-          <w:tcPr>
-            <w:tcW w:w="5886" w:type="dxa"/>
-          </w:tcPr>
-          <w:p>
-            <w:r>
-              <w:t xml:space="preserve">O ator deve estar </w:t>
-            </w:r>
-            <w:proofErr w:type="spellStart"/>
-            <w:r>
-              <w:t>logado</w:t>
-            </w:r>
-            <w:proofErr w:type="spellEnd"/>
-          </w:p>
-          <w:p>
-            <w:r>
-              <w:t>Turma tem que estar cadastrada no sistema</w:t>
-            </w:r>
-          </w:p>
-          <w:p>
-            <w:r>
-              <w:t>Aluno cadastrado no sistema</w:t>
-            </w:r>
-          </w:p>
-        </w:tc>
-      </w:tr>
-      <w:tr>
-        <w:tc>
-          <w:tcPr>
-            <w:tcW w:w="2606" w:type="dxa"/>
-            <w:shd w:val="clear" w:color="auto" w:fill="D9D9D9"/>
-          </w:tcPr>
-          <w:p>
-            <w:pPr>
-              <w:rPr>
-                <w:b/>
-                <w:bCs/>
-              </w:rPr>
-            </w:pPr>
-            <w:r>
-              <w:rPr>
-                <w:b/>
-                <w:bCs/>
-              </w:rPr>
-              <w:t>Pós-condição</w:t>
-            </w:r>
-          </w:p>
-        </w:tc>
-        <w:tc>
-          <w:tcPr>
-            <w:tcW w:w="5886" w:type="dxa"/>
-          </w:tcPr>
-          <w:p>
-            <w:r>
-              <w:t>Aluno transferido de turma</w:t>
-            </w:r>
-          </w:p>
-        </w:tc>
-      </w:tr>
-      <w:tr>
-        <w:tc>
-          <w:tcPr>
-            <w:tcW w:w="8492" w:type="dxa"/>
-            <w:gridSpan w:val="2"/>
-          </w:tcPr>
-          <w:p>
-            <w:pPr>
-              <w:rPr>
-                <w:b/>
-                <w:bCs/>
-              </w:rPr>
-            </w:pPr>
-          </w:p>
-          <w:p>
-            <w:r>
-              <w:rPr>
-                <w:b/>
-                <w:bCs/>
-              </w:rPr>
-              <w:t>Fluxo Principal</w:t>
-            </w:r>
-            <w:r>
-              <w:t xml:space="preserve">: </w:t>
-            </w:r>
-          </w:p>
-          <w:p>
-            <w:pPr>
-              <w:jc w:val="left"/>
-            </w:pPr>
-            <w:r>
-              <w:t>FP</w:t>
-            </w:r>
-            <w:r>
-              <w:t>01</w:t>
-            </w:r>
-            <w:r>
-              <w:t xml:space="preserve"> –</w:t>
-            </w:r>
-            <w:r>
-              <w:t xml:space="preserve"> Este caso de uso inicia quando o ator deseja </w:t>
-            </w:r>
-            <w:r>
-              <w:t>transferir</w:t>
-            </w:r>
-            <w:r>
-              <w:t xml:space="preserve"> alunos em uma turma</w:t>
-            </w:r>
-          </w:p>
-          <w:p>
-            <w:pPr>
-              <w:jc w:val="left"/>
-            </w:pPr>
-            <w:r>
-              <w:t>FP</w:t>
-            </w:r>
-            <w:r>
-              <w:t>02</w:t>
-            </w:r>
-            <w:r>
-              <w:t xml:space="preserve"> –</w:t>
-            </w:r>
-            <w:r>
-              <w:t xml:space="preserve"> O ator seleciona </w:t>
-            </w:r>
-            <w:r>
-              <w:t>alterar</w:t>
-            </w:r>
-            <w:r>
-              <w:t xml:space="preserve"> turma</w:t>
-            </w:r>
-          </w:p>
-          <w:p>
-            <w:pPr>
-              <w:jc w:val="left"/>
-            </w:pPr>
-            <w:r>
-              <w:t>FP</w:t>
-            </w:r>
-            <w:r>
-              <w:t>04</w:t>
-            </w:r>
-            <w:r>
-              <w:t xml:space="preserve"> –</w:t>
-            </w:r>
-            <w:r>
-              <w:t xml:space="preserve"> </w:t>
-            </w:r>
-            <w:r>
-              <w:t>Seleciona a turma do aluno a qual transferir de turma</w:t>
-            </w:r>
-          </w:p>
-          <w:p>
-            <w:pPr>
-              <w:jc w:val="left"/>
-            </w:pPr>
-            <w:r>
-              <w:t>FP</w:t>
-            </w:r>
-            <w:r>
-              <w:t>05</w:t>
-            </w:r>
-            <w:r>
-              <w:t xml:space="preserve"> –</w:t>
-            </w:r>
-            <w:r>
-              <w:t xml:space="preserve"> </w:t>
-            </w:r>
-            <w:r>
-              <w:t>Seleciona o aluno desejado</w:t>
-            </w:r>
-          </w:p>
-          <w:p>
-            <w:r>
-              <w:t>FP</w:t>
-            </w:r>
-            <w:r>
-              <w:t>06</w:t>
-            </w:r>
-            <w:r>
-              <w:t xml:space="preserve"> –</w:t>
-            </w:r>
-            <w:r>
-              <w:t xml:space="preserve"> </w:t>
-            </w:r>
-            <w:bookmarkStart w:id="7" w:name="_GoBack"/>
+          </w:p>
+          <w:p>
+            <w:pPr>
+              <w:jc w:val="left"/>
+              <w:rPr>
+                <w:b/>
+                <w:bCs/>
+              </w:rPr>
+            </w:pPr>
+            <w:r>
+              <w:rPr>
+                <w:b/>
+                <w:bCs/>
+              </w:rPr>
+              <w:t xml:space="preserve">Fluxo Alternativo: </w:t>
+            </w:r>
+          </w:p>
+          <w:p>
+            <w:r>
+              <w:t>FA01 – Ator selecionou uma turma que tenha o limite máximo de alunos alocados</w:t>
+            </w:r>
+          </w:p>
+          <w:p>
+            <w:r>
+              <w:t xml:space="preserve">FA02 </w:t>
+            </w:r>
+            <w:bookmarkStart w:id="7" w:name="__DdeLink__1929_1755392299"/>
+            <w:r>
+              <w:t>–</w:t>
+            </w:r>
             <w:bookmarkEnd w:id="7"/>
-          </w:p>
-          <w:p>
-            <w:pPr>
-              <w:jc w:val="left"/>
-            </w:pPr>
-            <w:r>
-              <w:t xml:space="preserve"> </w:t>
-            </w:r>
-          </w:p>
-          <w:p>
-            <w:pPr>
-              <w:jc w:val="left"/>
-            </w:pPr>
-            <w:r>
-              <w:rPr>
-                <w:b/>
-                <w:bCs/>
-              </w:rPr>
-              <w:t>Fluxo Alternativo:</w:t>
-            </w:r>
-            <w:r>
-              <w:rPr>
-                <w:b/>
-                <w:bCs/>
-              </w:rPr>
-              <w:t xml:space="preserve"> </w:t>
-            </w:r>
-          </w:p>
-          <w:p>
-            <w:r>
-              <w:t xml:space="preserve">FA01 </w:t>
-            </w:r>
-            <w:r>
-              <w:t>–</w:t>
-            </w:r>
-            <w:r>
-              <w:t xml:space="preserve"> Ator não preencheu todos os campos obrigatórios</w:t>
-            </w:r>
-          </w:p>
-          <w:p>
-            <w:r>
-              <w:t xml:space="preserve">FA02 </w:t>
-            </w:r>
-            <w:r>
-              <w:t>–</w:t>
-            </w:r>
-            <w:r>
-              <w:t xml:space="preserve"> Sistema irá alerta-lo que os campos são obrigatórios</w:t>
-            </w:r>
-          </w:p>
-          <w:p/>
-          <w:p>
-            <w:pPr>
-              <w:jc w:val="left"/>
-            </w:pPr>
+            <w:r>
+              <w:t xml:space="preserve"> Sistema irá alerta-lo que essa turma está cheia e não é possível alocar novos alunos </w:t>
+            </w:r>
           </w:p>
           <w:p/>
           <w:p/>
-        </w:tc>
+          <w:p>
+            <w:pPr>
+              <w:jc w:val="left"/>
+            </w:pPr>
+          </w:p>
+          <w:p/>
+          <w:p/>
+        </w:tc>
+        <w:bookmarkStart w:id="8" w:name="_GoBack"/>
+        <w:bookmarkEnd w:id="8"/>
       </w:tr>
     </w:tbl>
     <w:p/>
@@ -9890,7 +9757,7 @@
 </file>
 
 <file path=word/comments.xml><?xml version="1.0" encoding="utf-8"?>
-<w:comments xmlns:ve="http://schemas.openxmlformats.org/markup-compatibility/2006" xmlns:o="urn:schemas-microsoft-com:office:office" xmlns:r="http://schemas.openxmlformats.org/officeDocument/2006/relationships" xmlns:m="http://schemas.openxmlformats.org/officeDocument/2006/math" xmlns:v="urn:schemas-microsoft-com:vml" xmlns:wp="http://schemas.openxmlformats.org/drawingml/2006/wordprocessingDrawing" xmlns:w10="urn:schemas-microsoft-com:office:word" xmlns:w="http://schemas.openxmlformats.org/wordprocessingml/2006/main" xmlns:wne="http://schemas.microsoft.com/office/word/2006/wordml">
+<w:comments xmlns:wpc="http://schemas.microsoft.com/office/word/2010/wordprocessingCanvas" xmlns:mc="http://schemas.openxmlformats.org/markup-compatibility/2006" xmlns:o="urn:schemas-microsoft-com:office:office" xmlns:r="http://schemas.openxmlformats.org/officeDocument/2006/relationships" xmlns:m="http://schemas.openxmlformats.org/officeDocument/2006/math" xmlns:v="urn:schemas-microsoft-com:vml" xmlns:wp14="http://schemas.microsoft.com/office/word/2010/wordprocessingDrawing" xmlns:wp="http://schemas.openxmlformats.org/drawingml/2006/wordprocessingDrawing" xmlns:w10="urn:schemas-microsoft-com:office:word" xmlns:w="http://schemas.openxmlformats.org/wordprocessingml/2006/main" xmlns:w14="http://schemas.microsoft.com/office/word/2010/wordml" xmlns:w15="http://schemas.microsoft.com/office/word/2012/wordml" xmlns:wpg="http://schemas.microsoft.com/office/word/2010/wordprocessingGroup" xmlns:wpi="http://schemas.microsoft.com/office/word/2010/wordprocessingInk" xmlns:wne="http://schemas.microsoft.com/office/word/2006/wordml" xmlns:wps="http://schemas.microsoft.com/office/word/2010/wordprocessingShape" mc:Ignorable="w14 w15 wp14">
   <w:comment w:id="3" w:author="User" w:date="2015-03-29T19:39:00Z" w:initials="U">
     <w:p>
       <w:pPr>
@@ -9908,20 +9775,21 @@
         <w:pStyle w:val="Textodecomentrio"/>
       </w:pPr>
       <w:r>
-        <w:t xml:space="preserve">Será que não são dois casos de </w:t>
+        <w:t>Será que não são dois casos de fluxo ?</w:t>
       </w:r>
-      <w:proofErr w:type="gramStart"/>
-      <w:r>
-        <w:t>fluxo ?</w:t>
-      </w:r>
-      <w:proofErr w:type="gramEnd"/>
     </w:p>
   </w:comment>
 </w:comments>
 </file>
 
+<file path=word/commentsExtended.xml><?xml version="1.0" encoding="utf-8"?>
+<w15:commentsEx xmlns:wpc="http://schemas.microsoft.com/office/word/2010/wordprocessingCanvas" xmlns:mc="http://schemas.openxmlformats.org/markup-compatibility/2006" xmlns:o="urn:schemas-microsoft-com:office:office" xmlns:r="http://schemas.openxmlformats.org/officeDocument/2006/relationships" xmlns:m="http://schemas.openxmlformats.org/officeDocument/2006/math" xmlns:v="urn:schemas-microsoft-com:vml" xmlns:wp14="http://schemas.microsoft.com/office/word/2010/wordprocessingDrawing" xmlns:wp="http://schemas.openxmlformats.org/drawingml/2006/wordprocessingDrawing" xmlns:w10="urn:schemas-microsoft-com:office:word" xmlns:w="http://schemas.openxmlformats.org/wordprocessingml/2006/main" xmlns:w14="http://schemas.microsoft.com/office/word/2010/wordml" xmlns:w15="http://schemas.microsoft.com/office/word/2012/wordml" xmlns:wpg="http://schemas.microsoft.com/office/word/2010/wordprocessingGroup" xmlns:wpi="http://schemas.microsoft.com/office/word/2010/wordprocessingInk" xmlns:wne="http://schemas.microsoft.com/office/word/2006/wordml" xmlns:wps="http://schemas.microsoft.com/office/word/2010/wordprocessingShape" mc:Ignorable="w14 w15 wp14">
+  <w15:commentEx w15:paraId="04310C0B" w15:done="0"/>
+</w15:commentsEx>
+</file>
+
 <file path=word/numbering.xml><?xml version="1.0" encoding="utf-8"?>
-<w:numbering xmlns:ve="http://schemas.openxmlformats.org/markup-compatibility/2006" xmlns:o="urn:schemas-microsoft-com:office:office" xmlns:r="http://schemas.openxmlformats.org/officeDocument/2006/relationships" xmlns:m="http://schemas.openxmlformats.org/officeDocument/2006/math" xmlns:v="urn:schemas-microsoft-com:vml" xmlns:wp="http://schemas.openxmlformats.org/drawingml/2006/wordprocessingDrawing" xmlns:w10="urn:schemas-microsoft-com:office:word" xmlns:w="http://schemas.openxmlformats.org/wordprocessingml/2006/main" xmlns:wne="http://schemas.microsoft.com/office/word/2006/wordml">
+<w:numbering xmlns:wpc="http://schemas.microsoft.com/office/word/2010/wordprocessingCanvas" xmlns:mc="http://schemas.openxmlformats.org/markup-compatibility/2006" xmlns:o="urn:schemas-microsoft-com:office:office" xmlns:r="http://schemas.openxmlformats.org/officeDocument/2006/relationships" xmlns:m="http://schemas.openxmlformats.org/officeDocument/2006/math" xmlns:v="urn:schemas-microsoft-com:vml" xmlns:wp14="http://schemas.microsoft.com/office/word/2010/wordprocessingDrawing" xmlns:wp="http://schemas.openxmlformats.org/drawingml/2006/wordprocessingDrawing" xmlns:w10="urn:schemas-microsoft-com:office:word" xmlns:w="http://schemas.openxmlformats.org/wordprocessingml/2006/main" xmlns:w14="http://schemas.microsoft.com/office/word/2010/wordml" xmlns:w15="http://schemas.microsoft.com/office/word/2012/wordml" xmlns:wpg="http://schemas.microsoft.com/office/word/2010/wordprocessingGroup" xmlns:wpi="http://schemas.microsoft.com/office/word/2010/wordprocessingInk" xmlns:wne="http://schemas.microsoft.com/office/word/2006/wordml" xmlns:wps="http://schemas.microsoft.com/office/word/2010/wordprocessingShape" mc:Ignorable="w14 w15 wp14">
   <w:abstractNum w:abstractNumId="0">
     <w:nsid w:val="6D7E4876"/>
     <w:multiLevelType w:val="multilevel"/>
@@ -10052,7 +9920,7 @@
 </file>
 
 <file path=word/styles.xml><?xml version="1.0" encoding="utf-8"?>
-<w:styles xmlns:r="http://schemas.openxmlformats.org/officeDocument/2006/relationships" xmlns:w="http://schemas.openxmlformats.org/wordprocessingml/2006/main">
+<w:styles xmlns:mc="http://schemas.openxmlformats.org/markup-compatibility/2006" xmlns:r="http://schemas.openxmlformats.org/officeDocument/2006/relationships" xmlns:w="http://schemas.openxmlformats.org/wordprocessingml/2006/main" xmlns:w14="http://schemas.microsoft.com/office/word/2010/wordml" xmlns:w15="http://schemas.microsoft.com/office/word/2012/wordml" mc:Ignorable="w14 w15">
   <w:docDefaults>
     <w:rPrDefault>
       <w:rPr>
@@ -10068,144 +9936,378 @@
       </w:pPr>
     </w:pPrDefault>
   </w:docDefaults>
-  <w:latentStyles w:defLockedState="0" w:defUIPriority="99" w:defSemiHidden="1" w:defUnhideWhenUsed="1" w:defQFormat="0" w:count="267">
-    <w:lsdException w:name="Normal" w:semiHidden="0" w:uiPriority="0" w:unhideWhenUsed="0" w:qFormat="1"/>
-    <w:lsdException w:name="heading 1" w:semiHidden="0" w:unhideWhenUsed="0" w:qFormat="1"/>
-    <w:lsdException w:name="heading 2" w:qFormat="1"/>
-    <w:lsdException w:name="heading 3" w:qFormat="1"/>
-    <w:lsdException w:name="heading 4" w:qFormat="1"/>
-    <w:lsdException w:name="heading 5" w:qFormat="1"/>
-    <w:lsdException w:name="heading 6" w:qFormat="1"/>
-    <w:lsdException w:name="heading 7" w:qFormat="1"/>
-    <w:lsdException w:name="heading 8" w:qFormat="1"/>
-    <w:lsdException w:name="heading 9" w:qFormat="1"/>
-    <w:lsdException w:name="toc 1" w:uiPriority="39"/>
-    <w:lsdException w:name="toc 2" w:uiPriority="39"/>
-    <w:lsdException w:name="toc 3" w:uiPriority="39"/>
-    <w:lsdException w:name="toc 4" w:uiPriority="39"/>
-    <w:lsdException w:name="toc 5" w:uiPriority="39"/>
-    <w:lsdException w:name="toc 6" w:uiPriority="39"/>
-    <w:lsdException w:name="toc 7" w:uiPriority="39"/>
-    <w:lsdException w:name="toc 8" w:uiPriority="39"/>
-    <w:lsdException w:name="toc 9" w:uiPriority="39"/>
-    <w:lsdException w:name="caption" w:qFormat="1"/>
-    <w:lsdException w:name="Title" w:semiHidden="0" w:uiPriority="10" w:unhideWhenUsed="0" w:qFormat="1"/>
-    <w:lsdException w:name="Default Paragraph Font" w:uiPriority="1"/>
-    <w:lsdException w:name="Subtitle" w:semiHidden="0" w:uiPriority="11" w:unhideWhenUsed="0" w:qFormat="1"/>
-    <w:lsdException w:name="Strong" w:semiHidden="0" w:uiPriority="22" w:unhideWhenUsed="0" w:qFormat="1"/>
-    <w:lsdException w:name="Emphasis" w:semiHidden="0" w:uiPriority="20" w:unhideWhenUsed="0" w:qFormat="1"/>
-    <w:lsdException w:name="Table Grid" w:semiHidden="0" w:uiPriority="39" w:unhideWhenUsed="0"/>
-    <w:lsdException w:name="Placeholder Text" w:unhideWhenUsed="0"/>
-    <w:lsdException w:name="No Spacing" w:semiHidden="0" w:uiPriority="1" w:unhideWhenUsed="0" w:qFormat="1"/>
-    <w:lsdException w:name="Light Shading" w:semiHidden="0" w:uiPriority="60" w:unhideWhenUsed="0"/>
-    <w:lsdException w:name="Light List" w:semiHidden="0" w:uiPriority="61" w:unhideWhenUsed="0"/>
-    <w:lsdException w:name="Light Grid" w:semiHidden="0" w:uiPriority="62" w:unhideWhenUsed="0"/>
-    <w:lsdException w:name="Medium Shading 1" w:semiHidden="0" w:uiPriority="63" w:unhideWhenUsed="0"/>
-    <w:lsdException w:name="Medium Shading 2" w:semiHidden="0" w:uiPriority="64" w:unhideWhenUsed="0"/>
-    <w:lsdException w:name="Medium List 1" w:semiHidden="0" w:uiPriority="65" w:unhideWhenUsed="0"/>
-    <w:lsdException w:name="Medium List 2" w:semiHidden="0" w:uiPriority="66" w:unhideWhenUsed="0"/>
-    <w:lsdException w:name="Medium Grid 1" w:semiHidden="0" w:uiPriority="67" w:unhideWhenUsed="0"/>
-    <w:lsdException w:name="Medium Grid 2" w:semiHidden="0" w:uiPriority="68" w:unhideWhenUsed="0"/>
-    <w:lsdException w:name="Medium Grid 3" w:semiHidden="0" w:uiPriority="69" w:unhideWhenUsed="0"/>
-    <w:lsdException w:name="Dark List" w:semiHidden="0" w:uiPriority="70" w:unhideWhenUsed="0"/>
-    <w:lsdException w:name="Colorful Shading" w:semiHidden="0" w:uiPriority="71" w:unhideWhenUsed="0"/>
-    <w:lsdException w:name="Colorful List" w:semiHidden="0" w:uiPriority="72" w:unhideWhenUsed="0"/>
-    <w:lsdException w:name="Colorful Grid" w:semiHidden="0" w:uiPriority="73" w:unhideWhenUsed="0"/>
-    <w:lsdException w:name="Light Shading Accent 1" w:semiHidden="0" w:uiPriority="60" w:unhideWhenUsed="0"/>
-    <w:lsdException w:name="Light List Accent 1" w:semiHidden="0" w:uiPriority="61" w:unhideWhenUsed="0"/>
-    <w:lsdException w:name="Light Grid Accent 1" w:semiHidden="0" w:uiPriority="62" w:unhideWhenUsed="0"/>
-    <w:lsdException w:name="Medium Shading 1 Accent 1" w:semiHidden="0" w:uiPriority="63" w:unhideWhenUsed="0"/>
-    <w:lsdException w:name="Medium Shading 2 Accent 1" w:semiHidden="0" w:uiPriority="64" w:unhideWhenUsed="0"/>
-    <w:lsdException w:name="Medium List 1 Accent 1" w:semiHidden="0" w:uiPriority="65" w:unhideWhenUsed="0"/>
-    <w:lsdException w:name="Revision" w:unhideWhenUsed="0"/>
-    <w:lsdException w:name="List Paragraph" w:semiHidden="0" w:uiPriority="34" w:unhideWhenUsed="0" w:qFormat="1"/>
-    <w:lsdException w:name="Quote" w:semiHidden="0" w:uiPriority="29" w:unhideWhenUsed="0" w:qFormat="1"/>
-    <w:lsdException w:name="Intense Quote" w:semiHidden="0" w:uiPriority="30" w:unhideWhenUsed="0" w:qFormat="1"/>
-    <w:lsdException w:name="Medium List 2 Accent 1" w:semiHidden="0" w:uiPriority="66" w:unhideWhenUsed="0"/>
-    <w:lsdException w:name="Medium Grid 1 Accent 1" w:semiHidden="0" w:uiPriority="67" w:unhideWhenUsed="0"/>
-    <w:lsdException w:name="Medium Grid 2 Accent 1" w:semiHidden="0" w:uiPriority="68" w:unhideWhenUsed="0"/>
-    <w:lsdException w:name="Medium Grid 3 Accent 1" w:semiHidden="0" w:uiPriority="69" w:unhideWhenUsed="0"/>
-    <w:lsdException w:name="Dark List Accent 1" w:semiHidden="0" w:uiPriority="70" w:unhideWhenUsed="0"/>
-    <w:lsdException w:name="Colorful Shading Accent 1" w:semiHidden="0" w:uiPriority="71" w:unhideWhenUsed="0"/>
-    <w:lsdException w:name="Colorful List Accent 1" w:semiHidden="0" w:uiPriority="72" w:unhideWhenUsed="0"/>
-    <w:lsdException w:name="Colorful Grid Accent 1" w:semiHidden="0" w:uiPriority="73" w:unhideWhenUsed="0"/>
-    <w:lsdException w:name="Light Shading Accent 2" w:semiHidden="0" w:uiPriority="60" w:unhideWhenUsed="0"/>
-    <w:lsdException w:name="Light List Accent 2" w:semiHidden="0" w:uiPriority="61" w:unhideWhenUsed="0"/>
-    <w:lsdException w:name="Light Grid Accent 2" w:semiHidden="0" w:uiPriority="62" w:unhideWhenUsed="0"/>
-    <w:lsdException w:name="Medium Shading 1 Accent 2" w:semiHidden="0" w:uiPriority="63" w:unhideWhenUsed="0"/>
-    <w:lsdException w:name="Medium Shading 2 Accent 2" w:semiHidden="0" w:uiPriority="64" w:unhideWhenUsed="0"/>
-    <w:lsdException w:name="Medium List 1 Accent 2" w:semiHidden="0" w:uiPriority="65" w:unhideWhenUsed="0"/>
-    <w:lsdException w:name="Medium List 2 Accent 2" w:semiHidden="0" w:uiPriority="66" w:unhideWhenUsed="0"/>
-    <w:lsdException w:name="Medium Grid 1 Accent 2" w:semiHidden="0" w:uiPriority="67" w:unhideWhenUsed="0"/>
-    <w:lsdException w:name="Medium Grid 2 Accent 2" w:semiHidden="0" w:uiPriority="68" w:unhideWhenUsed="0"/>
-    <w:lsdException w:name="Medium Grid 3 Accent 2" w:semiHidden="0" w:uiPriority="69" w:unhideWhenUsed="0"/>
-    <w:lsdException w:name="Dark List Accent 2" w:semiHidden="0" w:uiPriority="70" w:unhideWhenUsed="0"/>
-    <w:lsdException w:name="Colorful Shading Accent 2" w:semiHidden="0" w:uiPriority="71" w:unhideWhenUsed="0"/>
-    <w:lsdException w:name="Colorful List Accent 2" w:semiHidden="0" w:uiPriority="72" w:unhideWhenUsed="0"/>
-    <w:lsdException w:name="Colorful Grid Accent 2" w:semiHidden="0" w:uiPriority="73" w:unhideWhenUsed="0"/>
-    <w:lsdException w:name="Light Shading Accent 3" w:semiHidden="0" w:uiPriority="60" w:unhideWhenUsed="0"/>
-    <w:lsdException w:name="Light List Accent 3" w:semiHidden="0" w:uiPriority="61" w:unhideWhenUsed="0"/>
-    <w:lsdException w:name="Light Grid Accent 3" w:semiHidden="0" w:uiPriority="62" w:unhideWhenUsed="0"/>
-    <w:lsdException w:name="Medium Shading 1 Accent 3" w:semiHidden="0" w:uiPriority="63" w:unhideWhenUsed="0"/>
-    <w:lsdException w:name="Medium Shading 2 Accent 3" w:semiHidden="0" w:uiPriority="64" w:unhideWhenUsed="0"/>
-    <w:lsdException w:name="Medium List 1 Accent 3" w:semiHidden="0" w:uiPriority="65" w:unhideWhenUsed="0"/>
-    <w:lsdException w:name="Medium List 2 Accent 3" w:semiHidden="0" w:uiPriority="66" w:unhideWhenUsed="0"/>
-    <w:lsdException w:name="Medium Grid 1 Accent 3" w:semiHidden="0" w:uiPriority="67" w:unhideWhenUsed="0"/>
-    <w:lsdException w:name="Medium Grid 2 Accent 3" w:semiHidden="0" w:uiPriority="68" w:unhideWhenUsed="0"/>
-    <w:lsdException w:name="Medium Grid 3 Accent 3" w:semiHidden="0" w:uiPriority="69" w:unhideWhenUsed="0"/>
-    <w:lsdException w:name="Dark List Accent 3" w:semiHidden="0" w:uiPriority="70" w:unhideWhenUsed="0"/>
-    <w:lsdException w:name="Colorful Shading Accent 3" w:semiHidden="0" w:uiPriority="71" w:unhideWhenUsed="0"/>
-    <w:lsdException w:name="Colorful List Accent 3" w:semiHidden="0" w:uiPriority="72" w:unhideWhenUsed="0"/>
-    <w:lsdException w:name="Colorful Grid Accent 3" w:semiHidden="0" w:uiPriority="73" w:unhideWhenUsed="0"/>
-    <w:lsdException w:name="Light Shading Accent 4" w:semiHidden="0" w:uiPriority="60" w:unhideWhenUsed="0"/>
-    <w:lsdException w:name="Light List Accent 4" w:semiHidden="0" w:uiPriority="61" w:unhideWhenUsed="0"/>
-    <w:lsdException w:name="Light Grid Accent 4" w:semiHidden="0" w:uiPriority="62" w:unhideWhenUsed="0"/>
-    <w:lsdException w:name="Medium Shading 1 Accent 4" w:semiHidden="0" w:uiPriority="63" w:unhideWhenUsed="0"/>
-    <w:lsdException w:name="Medium Shading 2 Accent 4" w:semiHidden="0" w:uiPriority="64" w:unhideWhenUsed="0"/>
-    <w:lsdException w:name="Medium List 1 Accent 4" w:semiHidden="0" w:uiPriority="65" w:unhideWhenUsed="0"/>
-    <w:lsdException w:name="Medium List 2 Accent 4" w:semiHidden="0" w:uiPriority="66" w:unhideWhenUsed="0"/>
-    <w:lsdException w:name="Medium Grid 1 Accent 4" w:semiHidden="0" w:uiPriority="67" w:unhideWhenUsed="0"/>
-    <w:lsdException w:name="Medium Grid 2 Accent 4" w:semiHidden="0" w:uiPriority="68" w:unhideWhenUsed="0"/>
-    <w:lsdException w:name="Medium Grid 3 Accent 4" w:semiHidden="0" w:uiPriority="69" w:unhideWhenUsed="0"/>
-    <w:lsdException w:name="Dark List Accent 4" w:semiHidden="0" w:uiPriority="70" w:unhideWhenUsed="0"/>
-    <w:lsdException w:name="Colorful Shading Accent 4" w:semiHidden="0" w:uiPriority="71" w:unhideWhenUsed="0"/>
-    <w:lsdException w:name="Colorful List Accent 4" w:semiHidden="0" w:uiPriority="72" w:unhideWhenUsed="0"/>
-    <w:lsdException w:name="Colorful Grid Accent 4" w:semiHidden="0" w:uiPriority="73" w:unhideWhenUsed="0"/>
-    <w:lsdException w:name="Light Shading Accent 5" w:semiHidden="0" w:uiPriority="60" w:unhideWhenUsed="0"/>
-    <w:lsdException w:name="Light List Accent 5" w:semiHidden="0" w:uiPriority="61" w:unhideWhenUsed="0"/>
-    <w:lsdException w:name="Light Grid Accent 5" w:semiHidden="0" w:uiPriority="62" w:unhideWhenUsed="0"/>
-    <w:lsdException w:name="Medium Shading 1 Accent 5" w:semiHidden="0" w:uiPriority="63" w:unhideWhenUsed="0"/>
-    <w:lsdException w:name="Medium Shading 2 Accent 5" w:semiHidden="0" w:uiPriority="64" w:unhideWhenUsed="0"/>
-    <w:lsdException w:name="Medium List 1 Accent 5" w:semiHidden="0" w:uiPriority="65" w:unhideWhenUsed="0"/>
-    <w:lsdException w:name="Medium List 2 Accent 5" w:semiHidden="0" w:uiPriority="66" w:unhideWhenUsed="0"/>
-    <w:lsdException w:name="Medium Grid 1 Accent 5" w:semiHidden="0" w:uiPriority="67" w:unhideWhenUsed="0"/>
-    <w:lsdException w:name="Medium Grid 2 Accent 5" w:semiHidden="0" w:uiPriority="68" w:unhideWhenUsed="0"/>
-    <w:lsdException w:name="Medium Grid 3 Accent 5" w:semiHidden="0" w:uiPriority="69" w:unhideWhenUsed="0"/>
-    <w:lsdException w:name="Dark List Accent 5" w:semiHidden="0" w:uiPriority="70" w:unhideWhenUsed="0"/>
-    <w:lsdException w:name="Colorful Shading Accent 5" w:semiHidden="0" w:uiPriority="71" w:unhideWhenUsed="0"/>
-    <w:lsdException w:name="Colorful List Accent 5" w:semiHidden="0" w:uiPriority="72" w:unhideWhenUsed="0"/>
-    <w:lsdException w:name="Colorful Grid Accent 5" w:semiHidden="0" w:uiPriority="73" w:unhideWhenUsed="0"/>
-    <w:lsdException w:name="Light Shading Accent 6" w:semiHidden="0" w:uiPriority="60" w:unhideWhenUsed="0"/>
-    <w:lsdException w:name="Light List Accent 6" w:semiHidden="0" w:uiPriority="61" w:unhideWhenUsed="0"/>
-    <w:lsdException w:name="Light Grid Accent 6" w:semiHidden="0" w:uiPriority="62" w:unhideWhenUsed="0"/>
-    <w:lsdException w:name="Medium Shading 1 Accent 6" w:semiHidden="0" w:uiPriority="63" w:unhideWhenUsed="0"/>
-    <w:lsdException w:name="Medium Shading 2 Accent 6" w:semiHidden="0" w:uiPriority="64" w:unhideWhenUsed="0"/>
-    <w:lsdException w:name="Medium List 1 Accent 6" w:semiHidden="0" w:uiPriority="65" w:unhideWhenUsed="0"/>
-    <w:lsdException w:name="Medium List 2 Accent 6" w:semiHidden="0" w:uiPriority="66" w:unhideWhenUsed="0"/>
-    <w:lsdException w:name="Medium Grid 1 Accent 6" w:semiHidden="0" w:uiPriority="67" w:unhideWhenUsed="0"/>
-    <w:lsdException w:name="Medium Grid 2 Accent 6" w:semiHidden="0" w:uiPriority="68" w:unhideWhenUsed="0"/>
-    <w:lsdException w:name="Medium Grid 3 Accent 6" w:semiHidden="0" w:uiPriority="69" w:unhideWhenUsed="0"/>
-    <w:lsdException w:name="Dark List Accent 6" w:semiHidden="0" w:uiPriority="70" w:unhideWhenUsed="0"/>
-    <w:lsdException w:name="Colorful Shading Accent 6" w:semiHidden="0" w:uiPriority="71" w:unhideWhenUsed="0"/>
-    <w:lsdException w:name="Colorful List Accent 6" w:semiHidden="0" w:uiPriority="72" w:unhideWhenUsed="0"/>
-    <w:lsdException w:name="Colorful Grid Accent 6" w:semiHidden="0" w:uiPriority="73" w:unhideWhenUsed="0"/>
-    <w:lsdException w:name="Subtle Emphasis" w:semiHidden="0" w:uiPriority="19" w:unhideWhenUsed="0" w:qFormat="1"/>
-    <w:lsdException w:name="Intense Emphasis" w:semiHidden="0" w:uiPriority="21" w:unhideWhenUsed="0" w:qFormat="1"/>
-    <w:lsdException w:name="Subtle Reference" w:semiHidden="0" w:uiPriority="31" w:unhideWhenUsed="0" w:qFormat="1"/>
-    <w:lsdException w:name="Intense Reference" w:semiHidden="0" w:uiPriority="32" w:unhideWhenUsed="0" w:qFormat="1"/>
-    <w:lsdException w:name="Book Title" w:semiHidden="0" w:uiPriority="33" w:unhideWhenUsed="0" w:qFormat="1"/>
-    <w:lsdException w:name="Bibliography" w:uiPriority="37"/>
-    <w:lsdException w:name="TOC Heading" w:uiPriority="39" w:qFormat="1"/>
+  <w:latentStyles w:defLockedState="0" w:defUIPriority="99" w:defSemiHidden="0" w:defUnhideWhenUsed="0" w:defQFormat="0" w:count="371">
+    <w:lsdException w:name="Normal" w:uiPriority="0" w:qFormat="1"/>
+    <w:lsdException w:name="heading 1" w:qFormat="1"/>
+    <w:lsdException w:name="heading 2" w:semiHidden="1" w:unhideWhenUsed="1" w:qFormat="1"/>
+    <w:lsdException w:name="heading 3" w:semiHidden="1" w:unhideWhenUsed="1" w:qFormat="1"/>
+    <w:lsdException w:name="heading 4" w:semiHidden="1" w:unhideWhenUsed="1" w:qFormat="1"/>
+    <w:lsdException w:name="heading 5" w:semiHidden="1" w:unhideWhenUsed="1" w:qFormat="1"/>
+    <w:lsdException w:name="heading 6" w:semiHidden="1" w:unhideWhenUsed="1" w:qFormat="1"/>
+    <w:lsdException w:name="heading 7" w:semiHidden="1" w:unhideWhenUsed="1" w:qFormat="1"/>
+    <w:lsdException w:name="heading 8" w:semiHidden="1" w:unhideWhenUsed="1" w:qFormat="1"/>
+    <w:lsdException w:name="heading 9" w:semiHidden="1" w:unhideWhenUsed="1" w:qFormat="1"/>
+    <w:lsdException w:name="index 1" w:semiHidden="1" w:unhideWhenUsed="1"/>
+    <w:lsdException w:name="index 2" w:semiHidden="1" w:unhideWhenUsed="1"/>
+    <w:lsdException w:name="index 3" w:semiHidden="1" w:unhideWhenUsed="1"/>
+    <w:lsdException w:name="index 4" w:semiHidden="1" w:unhideWhenUsed="1"/>
+    <w:lsdException w:name="index 5" w:semiHidden="1" w:unhideWhenUsed="1"/>
+    <w:lsdException w:name="index 6" w:semiHidden="1" w:unhideWhenUsed="1"/>
+    <w:lsdException w:name="index 7" w:semiHidden="1" w:unhideWhenUsed="1"/>
+    <w:lsdException w:name="index 8" w:semiHidden="1" w:unhideWhenUsed="1"/>
+    <w:lsdException w:name="index 9" w:semiHidden="1" w:unhideWhenUsed="1"/>
+    <w:lsdException w:name="toc 1" w:semiHidden="1" w:uiPriority="39" w:unhideWhenUsed="1"/>
+    <w:lsdException w:name="toc 2" w:semiHidden="1" w:uiPriority="39" w:unhideWhenUsed="1"/>
+    <w:lsdException w:name="toc 3" w:semiHidden="1" w:uiPriority="39" w:unhideWhenUsed="1"/>
+    <w:lsdException w:name="toc 4" w:semiHidden="1" w:uiPriority="39" w:unhideWhenUsed="1"/>
+    <w:lsdException w:name="toc 5" w:semiHidden="1" w:uiPriority="39" w:unhideWhenUsed="1"/>
+    <w:lsdException w:name="toc 6" w:semiHidden="1" w:uiPriority="39" w:unhideWhenUsed="1"/>
+    <w:lsdException w:name="toc 7" w:semiHidden="1" w:uiPriority="39" w:unhideWhenUsed="1"/>
+    <w:lsdException w:name="toc 8" w:semiHidden="1" w:uiPriority="39" w:unhideWhenUsed="1"/>
+    <w:lsdException w:name="toc 9" w:semiHidden="1" w:uiPriority="39" w:unhideWhenUsed="1"/>
+    <w:lsdException w:name="Normal Indent" w:semiHidden="1" w:unhideWhenUsed="1"/>
+    <w:lsdException w:name="footnote text" w:semiHidden="1" w:unhideWhenUsed="1"/>
+    <w:lsdException w:name="annotation text" w:semiHidden="1" w:unhideWhenUsed="1"/>
+    <w:lsdException w:name="header" w:semiHidden="1" w:unhideWhenUsed="1"/>
+    <w:lsdException w:name="footer" w:semiHidden="1" w:unhideWhenUsed="1"/>
+    <w:lsdException w:name="index heading" w:semiHidden="1" w:unhideWhenUsed="1"/>
+    <w:lsdException w:name="caption" w:semiHidden="1" w:unhideWhenUsed="1" w:qFormat="1"/>
+    <w:lsdException w:name="table of figures" w:semiHidden="1" w:unhideWhenUsed="1"/>
+    <w:lsdException w:name="envelope address" w:semiHidden="1" w:unhideWhenUsed="1"/>
+    <w:lsdException w:name="envelope return" w:semiHidden="1" w:unhideWhenUsed="1"/>
+    <w:lsdException w:name="footnote reference" w:semiHidden="1" w:unhideWhenUsed="1"/>
+    <w:lsdException w:name="annotation reference" w:semiHidden="1" w:unhideWhenUsed="1"/>
+    <w:lsdException w:name="line number" w:semiHidden="1" w:unhideWhenUsed="1"/>
+    <w:lsdException w:name="page number" w:semiHidden="1" w:unhideWhenUsed="1"/>
+    <w:lsdException w:name="endnote reference" w:semiHidden="1" w:unhideWhenUsed="1"/>
+    <w:lsdException w:name="endnote text" w:semiHidden="1" w:unhideWhenUsed="1"/>
+    <w:lsdException w:name="table of authorities" w:semiHidden="1" w:unhideWhenUsed="1"/>
+    <w:lsdException w:name="macro" w:semiHidden="1" w:unhideWhenUsed="1"/>
+    <w:lsdException w:name="toa heading" w:semiHidden="1" w:unhideWhenUsed="1"/>
+    <w:lsdException w:name="List" w:semiHidden="1" w:unhideWhenUsed="1"/>
+    <w:lsdException w:name="List Bullet" w:semiHidden="1" w:unhideWhenUsed="1"/>
+    <w:lsdException w:name="List Number" w:semiHidden="1" w:unhideWhenUsed="1"/>
+    <w:lsdException w:name="List 2" w:semiHidden="1" w:unhideWhenUsed="1"/>
+    <w:lsdException w:name="List 3" w:semiHidden="1" w:unhideWhenUsed="1"/>
+    <w:lsdException w:name="List 4" w:semiHidden="1" w:unhideWhenUsed="1"/>
+    <w:lsdException w:name="List 5" w:semiHidden="1" w:unhideWhenUsed="1"/>
+    <w:lsdException w:name="List Bullet 2" w:semiHidden="1" w:unhideWhenUsed="1"/>
+    <w:lsdException w:name="List Bullet 3" w:semiHidden="1" w:unhideWhenUsed="1"/>
+    <w:lsdException w:name="List Bullet 4" w:semiHidden="1" w:unhideWhenUsed="1"/>
+    <w:lsdException w:name="List Bullet 5" w:semiHidden="1" w:unhideWhenUsed="1"/>
+    <w:lsdException w:name="List Number 2" w:semiHidden="1" w:unhideWhenUsed="1"/>
+    <w:lsdException w:name="List Number 3" w:semiHidden="1" w:unhideWhenUsed="1"/>
+    <w:lsdException w:name="List Number 4" w:semiHidden="1" w:unhideWhenUsed="1"/>
+    <w:lsdException w:name="List Number 5" w:semiHidden="1" w:unhideWhenUsed="1"/>
+    <w:lsdException w:name="Title" w:uiPriority="10" w:qFormat="1"/>
+    <w:lsdException w:name="Closing" w:semiHidden="1" w:unhideWhenUsed="1"/>
+    <w:lsdException w:name="Signature" w:semiHidden="1" w:unhideWhenUsed="1"/>
+    <w:lsdException w:name="Default Paragraph Font" w:semiHidden="1" w:uiPriority="1" w:unhideWhenUsed="1"/>
+    <w:lsdException w:name="Body Text" w:semiHidden="1" w:unhideWhenUsed="1"/>
+    <w:lsdException w:name="Body Text Indent" w:semiHidden="1" w:unhideWhenUsed="1"/>
+    <w:lsdException w:name="List Continue" w:semiHidden="1" w:unhideWhenUsed="1"/>
+    <w:lsdException w:name="List Continue 2" w:semiHidden="1" w:unhideWhenUsed="1"/>
+    <w:lsdException w:name="List Continue 3" w:semiHidden="1" w:unhideWhenUsed="1"/>
+    <w:lsdException w:name="List Continue 4" w:semiHidden="1" w:unhideWhenUsed="1"/>
+    <w:lsdException w:name="List Continue 5" w:semiHidden="1" w:unhideWhenUsed="1"/>
+    <w:lsdException w:name="Message Header" w:semiHidden="1" w:unhideWhenUsed="1"/>
+    <w:lsdException w:name="Subtitle" w:uiPriority="11" w:qFormat="1"/>
+    <w:lsdException w:name="Salutation" w:semiHidden="1" w:unhideWhenUsed="1"/>
+    <w:lsdException w:name="Date" w:semiHidden="1" w:unhideWhenUsed="1"/>
+    <w:lsdException w:name="Body Text First Indent" w:semiHidden="1" w:unhideWhenUsed="1"/>
+    <w:lsdException w:name="Body Text First Indent 2" w:semiHidden="1" w:unhideWhenUsed="1"/>
+    <w:lsdException w:name="Note Heading" w:semiHidden="1" w:unhideWhenUsed="1"/>
+    <w:lsdException w:name="Body Text 2" w:semiHidden="1" w:unhideWhenUsed="1"/>
+    <w:lsdException w:name="Body Text 3" w:semiHidden="1" w:unhideWhenUsed="1"/>
+    <w:lsdException w:name="Body Text Indent 2" w:semiHidden="1" w:unhideWhenUsed="1"/>
+    <w:lsdException w:name="Body Text Indent 3" w:semiHidden="1" w:unhideWhenUsed="1"/>
+    <w:lsdException w:name="Block Text" w:semiHidden="1" w:unhideWhenUsed="1"/>
+    <w:lsdException w:name="Hyperlink" w:semiHidden="1" w:unhideWhenUsed="1"/>
+    <w:lsdException w:name="FollowedHyperlink" w:semiHidden="1" w:unhideWhenUsed="1"/>
+    <w:lsdException w:name="Strong" w:uiPriority="22" w:qFormat="1"/>
+    <w:lsdException w:name="Emphasis" w:uiPriority="20" w:qFormat="1"/>
+    <w:lsdException w:name="Document Map" w:semiHidden="1" w:unhideWhenUsed="1"/>
+    <w:lsdException w:name="Plain Text" w:semiHidden="1" w:unhideWhenUsed="1"/>
+    <w:lsdException w:name="E-mail Signature" w:semiHidden="1" w:unhideWhenUsed="1"/>
+    <w:lsdException w:name="HTML Top of Form" w:semiHidden="1" w:unhideWhenUsed="1"/>
+    <w:lsdException w:name="HTML Bottom of Form" w:semiHidden="1" w:unhideWhenUsed="1"/>
+    <w:lsdException w:name="Normal (Web)" w:semiHidden="1" w:unhideWhenUsed="1"/>
+    <w:lsdException w:name="HTML Acronym" w:semiHidden="1" w:unhideWhenUsed="1"/>
+    <w:lsdException w:name="HTML Address" w:semiHidden="1" w:unhideWhenUsed="1"/>
+    <w:lsdException w:name="HTML Cite" w:semiHidden="1" w:unhideWhenUsed="1"/>
+    <w:lsdException w:name="HTML Code" w:semiHidden="1" w:unhideWhenUsed="1"/>
+    <w:lsdException w:name="HTML Definition" w:semiHidden="1" w:unhideWhenUsed="1"/>
+    <w:lsdException w:name="HTML Keyboard" w:semiHidden="1" w:unhideWhenUsed="1"/>
+    <w:lsdException w:name="HTML Preformatted" w:semiHidden="1" w:unhideWhenUsed="1"/>
+    <w:lsdException w:name="HTML Sample" w:semiHidden="1" w:unhideWhenUsed="1"/>
+    <w:lsdException w:name="HTML Typewriter" w:semiHidden="1" w:unhideWhenUsed="1"/>
+    <w:lsdException w:name="HTML Variable" w:semiHidden="1" w:unhideWhenUsed="1"/>
+    <w:lsdException w:name="Normal Table" w:semiHidden="1" w:unhideWhenUsed="1"/>
+    <w:lsdException w:name="annotation subject" w:semiHidden="1" w:unhideWhenUsed="1"/>
+    <w:lsdException w:name="No List" w:semiHidden="1" w:unhideWhenUsed="1"/>
+    <w:lsdException w:name="Outline List 1" w:semiHidden="1" w:unhideWhenUsed="1"/>
+    <w:lsdException w:name="Outline List 2" w:semiHidden="1" w:unhideWhenUsed="1"/>
+    <w:lsdException w:name="Outline List 3" w:semiHidden="1" w:unhideWhenUsed="1"/>
+    <w:lsdException w:name="Table Simple 1" w:semiHidden="1" w:unhideWhenUsed="1"/>
+    <w:lsdException w:name="Table Simple 2" w:semiHidden="1" w:unhideWhenUsed="1"/>
+    <w:lsdException w:name="Table Simple 3" w:semiHidden="1" w:unhideWhenUsed="1"/>
+    <w:lsdException w:name="Table Classic 1" w:semiHidden="1" w:unhideWhenUsed="1"/>
+    <w:lsdException w:name="Table Classic 2" w:semiHidden="1" w:unhideWhenUsed="1"/>
+    <w:lsdException w:name="Table Classic 3" w:semiHidden="1" w:unhideWhenUsed="1"/>
+    <w:lsdException w:name="Table Classic 4" w:semiHidden="1" w:unhideWhenUsed="1"/>
+    <w:lsdException w:name="Table Colorful 1" w:semiHidden="1" w:unhideWhenUsed="1"/>
+    <w:lsdException w:name="Table Colorful 2" w:semiHidden="1" w:unhideWhenUsed="1"/>
+    <w:lsdException w:name="Table Colorful 3" w:semiHidden="1" w:unhideWhenUsed="1"/>
+    <w:lsdException w:name="Table Columns 1" w:semiHidden="1" w:unhideWhenUsed="1"/>
+    <w:lsdException w:name="Table Columns 2" w:semiHidden="1" w:unhideWhenUsed="1"/>
+    <w:lsdException w:name="Table Columns 3" w:semiHidden="1" w:unhideWhenUsed="1"/>
+    <w:lsdException w:name="Table Columns 4" w:semiHidden="1" w:unhideWhenUsed="1"/>
+    <w:lsdException w:name="Table Columns 5" w:semiHidden="1" w:unhideWhenUsed="1"/>
+    <w:lsdException w:name="Table Grid 1" w:semiHidden="1" w:unhideWhenUsed="1"/>
+    <w:lsdException w:name="Table Grid 2" w:semiHidden="1" w:unhideWhenUsed="1"/>
+    <w:lsdException w:name="Table Grid 3" w:semiHidden="1" w:unhideWhenUsed="1"/>
+    <w:lsdException w:name="Table Grid 4" w:semiHidden="1" w:unhideWhenUsed="1"/>
+    <w:lsdException w:name="Table Grid 5" w:semiHidden="1" w:unhideWhenUsed="1"/>
+    <w:lsdException w:name="Table Grid 6" w:semiHidden="1" w:unhideWhenUsed="1"/>
+    <w:lsdException w:name="Table Grid 7" w:semiHidden="1" w:unhideWhenUsed="1"/>
+    <w:lsdException w:name="Table Grid 8" w:semiHidden="1" w:unhideWhenUsed="1"/>
+    <w:lsdException w:name="Table List 1" w:semiHidden="1" w:unhideWhenUsed="1"/>
+    <w:lsdException w:name="Table List 2" w:semiHidden="1" w:unhideWhenUsed="1"/>
+    <w:lsdException w:name="Table List 3" w:semiHidden="1" w:unhideWhenUsed="1"/>
+    <w:lsdException w:name="Table List 4" w:semiHidden="1" w:unhideWhenUsed="1"/>
+    <w:lsdException w:name="Table List 5" w:semiHidden="1" w:unhideWhenUsed="1"/>
+    <w:lsdException w:name="Table List 6" w:semiHidden="1" w:unhideWhenUsed="1"/>
+    <w:lsdException w:name="Table List 7" w:semiHidden="1" w:unhideWhenUsed="1"/>
+    <w:lsdException w:name="Table List 8" w:semiHidden="1" w:unhideWhenUsed="1"/>
+    <w:lsdException w:name="Table 3D effects 1" w:semiHidden="1" w:unhideWhenUsed="1"/>
+    <w:lsdException w:name="Table 3D effects 2" w:semiHidden="1" w:unhideWhenUsed="1"/>
+    <w:lsdException w:name="Table 3D effects 3" w:semiHidden="1" w:unhideWhenUsed="1"/>
+    <w:lsdException w:name="Table Contemporary" w:semiHidden="1" w:unhideWhenUsed="1"/>
+    <w:lsdException w:name="Table Elegant" w:semiHidden="1" w:unhideWhenUsed="1"/>
+    <w:lsdException w:name="Table Professional" w:semiHidden="1" w:unhideWhenUsed="1"/>
+    <w:lsdException w:name="Table Subtle 1" w:semiHidden="1" w:unhideWhenUsed="1"/>
+    <w:lsdException w:name="Table Subtle 2" w:semiHidden="1" w:unhideWhenUsed="1"/>
+    <w:lsdException w:name="Table Web 1" w:semiHidden="1" w:unhideWhenUsed="1"/>
+    <w:lsdException w:name="Table Web 2" w:semiHidden="1" w:unhideWhenUsed="1"/>
+    <w:lsdException w:name="Table Web 3" w:semiHidden="1" w:unhideWhenUsed="1"/>
+    <w:lsdException w:name="Balloon Text" w:semiHidden="1" w:unhideWhenUsed="1"/>
+    <w:lsdException w:name="Table Grid" w:uiPriority="39"/>
+    <w:lsdException w:name="Table Theme" w:semiHidden="1" w:unhideWhenUsed="1"/>
+    <w:lsdException w:name="Placeholder Text" w:semiHidden="1"/>
+    <w:lsdException w:name="No Spacing" w:uiPriority="1" w:qFormat="1"/>
+    <w:lsdException w:name="Light Shading" w:uiPriority="60"/>
+    <w:lsdException w:name="Light List" w:uiPriority="61"/>
+    <w:lsdException w:name="Light Grid" w:uiPriority="62"/>
+    <w:lsdException w:name="Medium Shading 1" w:uiPriority="63"/>
+    <w:lsdException w:name="Medium Shading 2" w:uiPriority="64"/>
+    <w:lsdException w:name="Medium List 1" w:uiPriority="65"/>
+    <w:lsdException w:name="Medium List 2" w:uiPriority="66"/>
+    <w:lsdException w:name="Medium Grid 1" w:uiPriority="67"/>
+    <w:lsdException w:name="Medium Grid 2" w:uiPriority="68"/>
+    <w:lsdException w:name="Medium Grid 3" w:uiPriority="69"/>
+    <w:lsdException w:name="Dark List" w:uiPriority="70"/>
+    <w:lsdException w:name="Colorful Shading" w:uiPriority="71"/>
+    <w:lsdException w:name="Colorful List" w:uiPriority="72"/>
+    <w:lsdException w:name="Colorful Grid" w:uiPriority="73"/>
+    <w:lsdException w:name="Light Shading Accent 1" w:uiPriority="60"/>
+    <w:lsdException w:name="Light List Accent 1" w:uiPriority="61"/>
+    <w:lsdException w:name="Light Grid Accent 1" w:uiPriority="62"/>
+    <w:lsdException w:name="Medium Shading 1 Accent 1" w:uiPriority="63"/>
+    <w:lsdException w:name="Medium Shading 2 Accent 1" w:uiPriority="64"/>
+    <w:lsdException w:name="Medium List 1 Accent 1" w:uiPriority="65"/>
+    <w:lsdException w:name="Revision" w:semiHidden="1"/>
+    <w:lsdException w:name="List Paragraph" w:uiPriority="34" w:qFormat="1"/>
+    <w:lsdException w:name="Quote" w:uiPriority="29" w:qFormat="1"/>
+    <w:lsdException w:name="Intense Quote" w:uiPriority="30" w:qFormat="1"/>
+    <w:lsdException w:name="Medium List 2 Accent 1" w:uiPriority="66"/>
+    <w:lsdException w:name="Medium Grid 1 Accent 1" w:uiPriority="67"/>
+    <w:lsdException w:name="Medium Grid 2 Accent 1" w:uiPriority="68"/>
+    <w:lsdException w:name="Medium Grid 3 Accent 1" w:uiPriority="69"/>
+    <w:lsdException w:name="Dark List Accent 1" w:uiPriority="70"/>
+    <w:lsdException w:name="Colorful Shading Accent 1" w:uiPriority="71"/>
+    <w:lsdException w:name="Colorful List Accent 1" w:uiPriority="72"/>
+    <w:lsdException w:name="Colorful Grid Accent 1" w:uiPriority="73"/>
+    <w:lsdException w:name="Light Shading Accent 2" w:uiPriority="60"/>
+    <w:lsdException w:name="Light List Accent 2" w:uiPriority="61"/>
+    <w:lsdException w:name="Light Grid Accent 2" w:uiPriority="62"/>
+    <w:lsdException w:name="Medium Shading 1 Accent 2" w:uiPriority="63"/>
+    <w:lsdException w:name="Medium Shading 2 Accent 2" w:uiPriority="64"/>
+    <w:lsdException w:name="Medium List 1 Accent 2" w:uiPriority="65"/>
+    <w:lsdException w:name="Medium List 2 Accent 2" w:uiPriority="66"/>
+    <w:lsdException w:name="Medium Grid 1 Accent 2" w:uiPriority="67"/>
+    <w:lsdException w:name="Medium Grid 2 Accent 2" w:uiPriority="68"/>
+    <w:lsdException w:name="Medium Grid 3 Accent 2" w:uiPriority="69"/>
+    <w:lsdException w:name="Dark List Accent 2" w:uiPriority="70"/>
+    <w:lsdException w:name="Colorful Shading Accent 2" w:uiPriority="71"/>
+    <w:lsdException w:name="Colorful List Accent 2" w:uiPriority="72"/>
+    <w:lsdException w:name="Colorful Grid Accent 2" w:uiPriority="73"/>
+    <w:lsdException w:name="Light Shading Accent 3" w:uiPriority="60"/>
+    <w:lsdException w:name="Light List Accent 3" w:uiPriority="61"/>
+    <w:lsdException w:name="Light Grid Accent 3" w:uiPriority="62"/>
+    <w:lsdException w:name="Medium Shading 1 Accent 3" w:uiPriority="63"/>
+    <w:lsdException w:name="Medium Shading 2 Accent 3" w:uiPriority="64"/>
+    <w:lsdException w:name="Medium List 1 Accent 3" w:uiPriority="65"/>
+    <w:lsdException w:name="Medium List 2 Accent 3" w:uiPriority="66"/>
+    <w:lsdException w:name="Medium Grid 1 Accent 3" w:uiPriority="67"/>
+    <w:lsdException w:name="Medium Grid 2 Accent 3" w:uiPriority="68"/>
+    <w:lsdException w:name="Medium Grid 3 Accent 3" w:uiPriority="69"/>
+    <w:lsdException w:name="Dark List Accent 3" w:uiPriority="70"/>
+    <w:lsdException w:name="Colorful Shading Accent 3" w:uiPriority="71"/>
+    <w:lsdException w:name="Colorful List Accent 3" w:uiPriority="72"/>
+    <w:lsdException w:name="Colorful Grid Accent 3" w:uiPriority="73"/>
+    <w:lsdException w:name="Light Shading Accent 4" w:uiPriority="60"/>
+    <w:lsdException w:name="Light List Accent 4" w:uiPriority="61"/>
+    <w:lsdException w:name="Light Grid Accent 4" w:uiPriority="62"/>
+    <w:lsdException w:name="Medium Shading 1 Accent 4" w:uiPriority="63"/>
+    <w:lsdException w:name="Medium Shading 2 Accent 4" w:uiPriority="64"/>
+    <w:lsdException w:name="Medium List 1 Accent 4" w:uiPriority="65"/>
+    <w:lsdException w:name="Medium List 2 Accent 4" w:uiPriority="66"/>
+    <w:lsdException w:name="Medium Grid 1 Accent 4" w:uiPriority="67"/>
+    <w:lsdException w:name="Medium Grid 2 Accent 4" w:uiPriority="68"/>
+    <w:lsdException w:name="Medium Grid 3 Accent 4" w:uiPriority="69"/>
+    <w:lsdException w:name="Dark List Accent 4" w:uiPriority="70"/>
+    <w:lsdException w:name="Colorful Shading Accent 4" w:uiPriority="71"/>
+    <w:lsdException w:name="Colorful List Accent 4" w:uiPriority="72"/>
+    <w:lsdException w:name="Colorful Grid Accent 4" w:uiPriority="73"/>
+    <w:lsdException w:name="Light Shading Accent 5" w:uiPriority="60"/>
+    <w:lsdException w:name="Light List Accent 5" w:uiPriority="61"/>
+    <w:lsdException w:name="Light Grid Accent 5" w:uiPriority="62"/>
+    <w:lsdException w:name="Medium Shading 1 Accent 5" w:uiPriority="63"/>
+    <w:lsdException w:name="Medium Shading 2 Accent 5" w:uiPriority="64"/>
+    <w:lsdException w:name="Medium List 1 Accent 5" w:uiPriority="65"/>
+    <w:lsdException w:name="Medium List 2 Accent 5" w:uiPriority="66"/>
+    <w:lsdException w:name="Medium Grid 1 Accent 5" w:uiPriority="67"/>
+    <w:lsdException w:name="Medium Grid 2 Accent 5" w:uiPriority="68"/>
+    <w:lsdException w:name="Medium Grid 3 Accent 5" w:uiPriority="69"/>
+    <w:lsdException w:name="Dark List Accent 5" w:uiPriority="70"/>
+    <w:lsdException w:name="Colorful Shading Accent 5" w:uiPriority="71"/>
+    <w:lsdException w:name="Colorful List Accent 5" w:uiPriority="72"/>
+    <w:lsdException w:name="Colorful Grid Accent 5" w:uiPriority="73"/>
+    <w:lsdException w:name="Light Shading Accent 6" w:uiPriority="60"/>
+    <w:lsdException w:name="Light List Accent 6" w:uiPriority="61"/>
+    <w:lsdException w:name="Light Grid Accent 6" w:uiPriority="62"/>
+    <w:lsdException w:name="Medium Shading 1 Accent 6" w:uiPriority="63"/>
+    <w:lsdException w:name="Medium Shading 2 Accent 6" w:uiPriority="64"/>
+    <w:lsdException w:name="Medium List 1 Accent 6" w:uiPriority="65"/>
+    <w:lsdException w:name="Medium List 2 Accent 6" w:uiPriority="66"/>
+    <w:lsdException w:name="Medium Grid 1 Accent 6" w:uiPriority="67"/>
+    <w:lsdException w:name="Medium Grid 2 Accent 6" w:uiPriority="68"/>
+    <w:lsdException w:name="Medium Grid 3 Accent 6" w:uiPriority="69"/>
+    <w:lsdException w:name="Dark List Accent 6" w:uiPriority="70"/>
+    <w:lsdException w:name="Colorful Shading Accent 6" w:uiPriority="71"/>
+    <w:lsdException w:name="Colorful List Accent 6" w:uiPriority="72"/>
+    <w:lsdException w:name="Colorful Grid Accent 6" w:uiPriority="73"/>
+    <w:lsdException w:name="Subtle Emphasis" w:uiPriority="19" w:qFormat="1"/>
+    <w:lsdException w:name="Intense Emphasis" w:uiPriority="21" w:qFormat="1"/>
+    <w:lsdException w:name="Subtle Reference" w:uiPriority="31" w:qFormat="1"/>
+    <w:lsdException w:name="Intense Reference" w:uiPriority="32" w:qFormat="1"/>
+    <w:lsdException w:name="Book Title" w:uiPriority="33" w:qFormat="1"/>
+    <w:lsdException w:name="Bibliography" w:semiHidden="1" w:uiPriority="37" w:unhideWhenUsed="1"/>
+    <w:lsdException w:name="TOC Heading" w:semiHidden="1" w:uiPriority="39" w:unhideWhenUsed="1" w:qFormat="1"/>
+    <w:lsdException w:name="Plain Table 1" w:uiPriority="41"/>
+    <w:lsdException w:name="Plain Table 2" w:uiPriority="42"/>
+    <w:lsdException w:name="Plain Table 3" w:uiPriority="43"/>
+    <w:lsdException w:name="Plain Table 4" w:uiPriority="44"/>
+    <w:lsdException w:name="Plain Table 5" w:uiPriority="45"/>
+    <w:lsdException w:name="Grid Table Light" w:uiPriority="40"/>
+    <w:lsdException w:name="Grid Table 1 Light" w:uiPriority="46"/>
+    <w:lsdException w:name="Grid Table 2" w:uiPriority="47"/>
+    <w:lsdException w:name="Grid Table 3" w:uiPriority="48"/>
+    <w:lsdException w:name="Grid Table 4" w:uiPriority="49"/>
+    <w:lsdException w:name="Grid Table 5 Dark" w:uiPriority="50"/>
+    <w:lsdException w:name="Grid Table 6 Colorful" w:uiPriority="51"/>
+    <w:lsdException w:name="Grid Table 7 Colorful" w:uiPriority="52"/>
+    <w:lsdException w:name="Grid Table 1 Light Accent 1" w:uiPriority="46"/>
+    <w:lsdException w:name="Grid Table 2 Accent 1" w:uiPriority="47"/>
+    <w:lsdException w:name="Grid Table 3 Accent 1" w:uiPriority="48"/>
+    <w:lsdException w:name="Grid Table 4 Accent 1" w:uiPriority="49"/>
+    <w:lsdException w:name="Grid Table 5 Dark Accent 1" w:uiPriority="50"/>
+    <w:lsdException w:name="Grid Table 6 Colorful Accent 1" w:uiPriority="51"/>
+    <w:lsdException w:name="Grid Table 7 Colorful Accent 1" w:uiPriority="52"/>
+    <w:lsdException w:name="Grid Table 1 Light Accent 2" w:uiPriority="46"/>
+    <w:lsdException w:name="Grid Table 2 Accent 2" w:uiPriority="47"/>
+    <w:lsdException w:name="Grid Table 3 Accent 2" w:uiPriority="48"/>
+    <w:lsdException w:name="Grid Table 4 Accent 2" w:uiPriority="49"/>
+    <w:lsdException w:name="Grid Table 5 Dark Accent 2" w:uiPriority="50"/>
+    <w:lsdException w:name="Grid Table 6 Colorful Accent 2" w:uiPriority="51"/>
+    <w:lsdException w:name="Grid Table 7 Colorful Accent 2" w:uiPriority="52"/>
+    <w:lsdException w:name="Grid Table 1 Light Accent 3" w:uiPriority="46"/>
+    <w:lsdException w:name="Grid Table 2 Accent 3" w:uiPriority="47"/>
+    <w:lsdException w:name="Grid Table 3 Accent 3" w:uiPriority="48"/>
+    <w:lsdException w:name="Grid Table 4 Accent 3" w:uiPriority="49"/>
+    <w:lsdException w:name="Grid Table 5 Dark Accent 3" w:uiPriority="50"/>
+    <w:lsdException w:name="Grid Table 6 Colorful Accent 3" w:uiPriority="51"/>
+    <w:lsdException w:name="Grid Table 7 Colorful Accent 3" w:uiPriority="52"/>
+    <w:lsdException w:name="Grid Table 1 Light Accent 4" w:uiPriority="46"/>
+    <w:lsdException w:name="Grid Table 2 Accent 4" w:uiPriority="47"/>
+    <w:lsdException w:name="Grid Table 3 Accent 4" w:uiPriority="48"/>
+    <w:lsdException w:name="Grid Table 4 Accent 4" w:uiPriority="49"/>
+    <w:lsdException w:name="Grid Table 5 Dark Accent 4" w:uiPriority="50"/>
+    <w:lsdException w:name="Grid Table 6 Colorful Accent 4" w:uiPriority="51"/>
+    <w:lsdException w:name="Grid Table 7 Colorful Accent 4" w:uiPriority="52"/>
+    <w:lsdException w:name="Grid Table 1 Light Accent 5" w:uiPriority="46"/>
+    <w:lsdException w:name="Grid Table 2 Accent 5" w:uiPriority="47"/>
+    <w:lsdException w:name="Grid Table 3 Accent 5" w:uiPriority="48"/>
+    <w:lsdException w:name="Grid Table 4 Accent 5" w:uiPriority="49"/>
+    <w:lsdException w:name="Grid Table 5 Dark Accent 5" w:uiPriority="50"/>
+    <w:lsdException w:name="Grid Table 6 Colorful Accent 5" w:uiPriority="51"/>
+    <w:lsdException w:name="Grid Table 7 Colorful Accent 5" w:uiPriority="52"/>
+    <w:lsdException w:name="Grid Table 1 Light Accent 6" w:uiPriority="46"/>
+    <w:lsdException w:name="Grid Table 2 Accent 6" w:uiPriority="47"/>
+    <w:lsdException w:name="Grid Table 3 Accent 6" w:uiPriority="48"/>
+    <w:lsdException w:name="Grid Table 4 Accent 6" w:uiPriority="49"/>
+    <w:lsdException w:name="Grid Table 5 Dark Accent 6" w:uiPriority="50"/>
+    <w:lsdException w:name="Grid Table 6 Colorful Accent 6" w:uiPriority="51"/>
+    <w:lsdException w:name="Grid Table 7 Colorful Accent 6" w:uiPriority="52"/>
+    <w:lsdException w:name="List Table 1 Light" w:uiPriority="46"/>
+    <w:lsdException w:name="List Table 2" w:uiPriority="47"/>
+    <w:lsdException w:name="List Table 3" w:uiPriority="48"/>
+    <w:lsdException w:name="List Table 4" w:uiPriority="49"/>
+    <w:lsdException w:name="List Table 5 Dark" w:uiPriority="50"/>
+    <w:lsdException w:name="List Table 6 Colorful" w:uiPriority="51"/>
+    <w:lsdException w:name="List Table 7 Colorful" w:uiPriority="52"/>
+    <w:lsdException w:name="List Table 1 Light Accent 1" w:uiPriority="46"/>
+    <w:lsdException w:name="List Table 2 Accent 1" w:uiPriority="47"/>
+    <w:lsdException w:name="List Table 3 Accent 1" w:uiPriority="48"/>
+    <w:lsdException w:name="List Table 4 Accent 1" w:uiPriority="49"/>
+    <w:lsdException w:name="List Table 5 Dark Accent 1" w:uiPriority="50"/>
+    <w:lsdException w:name="List Table 6 Colorful Accent 1" w:uiPriority="51"/>
+    <w:lsdException w:name="List Table 7 Colorful Accent 1" w:uiPriority="52"/>
+    <w:lsdException w:name="List Table 1 Light Accent 2" w:uiPriority="46"/>
+    <w:lsdException w:name="List Table 2 Accent 2" w:uiPriority="47"/>
+    <w:lsdException w:name="List Table 3 Accent 2" w:uiPriority="48"/>
+    <w:lsdException w:name="List Table 4 Accent 2" w:uiPriority="49"/>
+    <w:lsdException w:name="List Table 5 Dark Accent 2" w:uiPriority="50"/>
+    <w:lsdException w:name="List Table 6 Colorful Accent 2" w:uiPriority="51"/>
+    <w:lsdException w:name="List Table 7 Colorful Accent 2" w:uiPriority="52"/>
+    <w:lsdException w:name="List Table 1 Light Accent 3" w:uiPriority="46"/>
+    <w:lsdException w:name="List Table 2 Accent 3" w:uiPriority="47"/>
+    <w:lsdException w:name="List Table 3 Accent 3" w:uiPriority="48"/>
+    <w:lsdException w:name="List Table 4 Accent 3" w:uiPriority="49"/>
+    <w:lsdException w:name="List Table 5 Dark Accent 3" w:uiPriority="50"/>
+    <w:lsdException w:name="List Table 6 Colorful Accent 3" w:uiPriority="51"/>
+    <w:lsdException w:name="List Table 7 Colorful Accent 3" w:uiPriority="52"/>
+    <w:lsdException w:name="List Table 1 Light Accent 4" w:uiPriority="46"/>
+    <w:lsdException w:name="List Table 2 Accent 4" w:uiPriority="47"/>
+    <w:lsdException w:name="List Table 3 Accent 4" w:uiPriority="48"/>
+    <w:lsdException w:name="List Table 4 Accent 4" w:uiPriority="49"/>
+    <w:lsdException w:name="List Table 5 Dark Accent 4" w:uiPriority="50"/>
+    <w:lsdException w:name="List Table 6 Colorful Accent 4" w:uiPriority="51"/>
+    <w:lsdException w:name="List Table 7 Colorful Accent 4" w:uiPriority="52"/>
+    <w:lsdException w:name="List Table 1 Light Accent 5" w:uiPriority="46"/>
+    <w:lsdException w:name="List Table 2 Accent 5" w:uiPriority="47"/>
+    <w:lsdException w:name="List Table 3 Accent 5" w:uiPriority="48"/>
+    <w:lsdException w:name="List Table 4 Accent 5" w:uiPriority="49"/>
+    <w:lsdException w:name="List Table 5 Dark Accent 5" w:uiPriority="50"/>
+    <w:lsdException w:name="List Table 6 Colorful Accent 5" w:uiPriority="51"/>
+    <w:lsdException w:name="List Table 7 Colorful Accent 5" w:uiPriority="52"/>
+    <w:lsdException w:name="List Table 1 Light Accent 6" w:uiPriority="46"/>
+    <w:lsdException w:name="List Table 2 Accent 6" w:uiPriority="47"/>
+    <w:lsdException w:name="List Table 3 Accent 6" w:uiPriority="48"/>
+    <w:lsdException w:name="List Table 4 Accent 6" w:uiPriority="49"/>
+    <w:lsdException w:name="List Table 5 Dark Accent 6" w:uiPriority="50"/>
+    <w:lsdException w:name="List Table 6 Colorful Accent 6" w:uiPriority="51"/>
+    <w:lsdException w:name="List Table 7 Colorful Accent 6" w:uiPriority="52"/>
   </w:latentStyles>
   <w:style w:type="paragraph" w:default="1" w:styleId="Normal">
     <w:name w:val="Normal"/>
@@ -10430,7 +10532,6 @@
     <w:uiPriority w:val="99"/>
     <w:semiHidden/>
     <w:unhideWhenUsed/>
-    <w:qFormat/>
     <w:tblPr>
       <w:tblInd w:w="0" w:type="dxa"/>
       <w:tblCellMar>
@@ -10658,8 +10759,12 @@
     <w:semiHidden/>
     <w:rsid w:val="0015713A"/>
     <w:rPr>
+      <w:rFonts w:ascii="Times New Roman" w:eastAsia="Times New Roman" w:hAnsi="Times New Roman" w:cs="Times New Roman"/>
       <w:b/>
       <w:bCs/>
+      <w:sz w:val="20"/>
+      <w:szCs w:val="20"/>
+      <w:lang w:eastAsia="pt-BR"/>
     </w:rPr>
   </w:style>
   <w:style w:type="paragraph" w:styleId="Textodebalo">
@@ -10951,7 +11056,7 @@
   <a:extraClrSchemeLst/>
   <a:extLst>
     <a:ext uri="{05A4C25C-085E-4340-85A3-A5531E510DB2}">
-      <thm15:themeFamily xmlns:thm15="http://schemas.microsoft.com/office/thememl/2012/main" xmlns="" name="Office Theme" id="{62F939B6-93AF-4DB8-9C6B-D6C7DFDC589F}" vid="{4A3C46E8-61CC-4603-A589-7422A47A8E4A}"/>
+      <thm15:themeFamily xmlns:thm15="http://schemas.microsoft.com/office/thememl/2012/main" name="Office Theme" id="{62F939B6-93AF-4DB8-9C6B-D6C7DFDC589F}" vid="{4A3C46E8-61CC-4603-A589-7422A47A8E4A}"/>
     </a:ext>
   </a:extLst>
 </a:theme>

</xml_diff>

<commit_message>
Inserido os casos de Uso, diagramas de caso de uso, e outros tópicos.
</commit_message>
<xml_diff>
--- a/documentacao/PIGP2015_Documentação/Casos de Uso.docx
+++ b/documentacao/PIGP2015_Documentação/Casos de Uso.docx
@@ -33,9 +33,14 @@
         <w:t>1</w:t>
       </w:r>
       <w:r>
-        <w:t>- UC01 – Login</w:t>
+        <w:t xml:space="preserve">- UC01 – </w:t>
+      </w:r>
+      <w:proofErr w:type="spellStart"/>
+      <w:r>
+        <w:t>Login</w:t>
       </w:r>
       <w:bookmarkEnd w:id="1"/>
+      <w:proofErr w:type="spellEnd"/>
     </w:p>
     <w:tbl>
       <w:tblPr>
@@ -93,8 +98,13 @@
           </w:tcPr>
           <w:p>
             <w:r>
-              <w:t>UC01 – Login</w:t>
-            </w:r>
+              <w:t xml:space="preserve">UC01 – </w:t>
+            </w:r>
+            <w:proofErr w:type="spellStart"/>
+            <w:r>
+              <w:t>Login</w:t>
+            </w:r>
+            <w:proofErr w:type="spellEnd"/>
           </w:p>
         </w:tc>
       </w:tr>
@@ -291,8 +301,13 @@
             <w:r>
               <w:t xml:space="preserve"> deseja </w:t>
             </w:r>
-            <w:r>
-              <w:t>logar no sistema</w:t>
+            <w:proofErr w:type="spellStart"/>
+            <w:r>
+              <w:t>logar</w:t>
+            </w:r>
+            <w:proofErr w:type="spellEnd"/>
+            <w:r>
+              <w:t xml:space="preserve"> no sistema</w:t>
             </w:r>
           </w:p>
           <w:p>
@@ -308,7 +323,15 @@
               <w:t xml:space="preserve">FP03 – </w:t>
             </w:r>
             <w:r>
-              <w:t>O ator digita o login e a senha nos campos indicados</w:t>
+              <w:t xml:space="preserve">O ator digita o </w:t>
+            </w:r>
+            <w:proofErr w:type="spellStart"/>
+            <w:r>
+              <w:t>login</w:t>
+            </w:r>
+            <w:proofErr w:type="spellEnd"/>
+            <w:r>
+              <w:t xml:space="preserve"> e a senha nos campos indicados</w:t>
             </w:r>
           </w:p>
           <w:p>
@@ -353,7 +376,15 @@
               <w:t>FA02 – O sistema infor</w:t>
             </w:r>
             <w:r>
-              <w:t xml:space="preserve">ma que o login ou senha estão incorretos </w:t>
+              <w:t xml:space="preserve">ma que o </w:t>
+            </w:r>
+            <w:proofErr w:type="spellStart"/>
+            <w:r>
+              <w:t>login</w:t>
+            </w:r>
+            <w:proofErr w:type="spellEnd"/>
+            <w:r>
+              <w:t xml:space="preserve"> ou senha estão incorretos </w:t>
             </w:r>
           </w:p>
           <w:p>
@@ -1534,8 +1565,13 @@
           </w:tcPr>
           <w:p>
             <w:r>
-              <w:t>O ator deve estar logado</w:t>
-            </w:r>
+              <w:t xml:space="preserve">O ator deve estar </w:t>
+            </w:r>
+            <w:proofErr w:type="spellStart"/>
+            <w:r>
+              <w:t>logado</w:t>
+            </w:r>
+            <w:proofErr w:type="spellEnd"/>
           </w:p>
           <w:p>
             <w:r>
@@ -2069,8 +2105,13 @@
           </w:tcPr>
           <w:p>
             <w:r>
-              <w:t>O ator deve estar logado</w:t>
-            </w:r>
+              <w:t xml:space="preserve">O ator deve estar </w:t>
+            </w:r>
+            <w:proofErr w:type="spellStart"/>
+            <w:r>
+              <w:t>logado</w:t>
+            </w:r>
+            <w:proofErr w:type="spellEnd"/>
           </w:p>
           <w:p>
             <w:r>
@@ -2563,8 +2604,13 @@
           </w:tcPr>
           <w:p>
             <w:r>
-              <w:t>O ator deve estar logado</w:t>
-            </w:r>
+              <w:t xml:space="preserve">O ator deve estar </w:t>
+            </w:r>
+            <w:proofErr w:type="spellStart"/>
+            <w:r>
+              <w:t>logado</w:t>
+            </w:r>
+            <w:proofErr w:type="spellEnd"/>
           </w:p>
           <w:p>
             <w:r>
@@ -3159,8 +3205,13 @@
           </w:tcPr>
           <w:p>
             <w:r>
-              <w:t>O professor deve estar logado</w:t>
-            </w:r>
+              <w:t xml:space="preserve">O professor deve estar </w:t>
+            </w:r>
+            <w:proofErr w:type="spellStart"/>
+            <w:r>
+              <w:t>logado</w:t>
+            </w:r>
+            <w:proofErr w:type="spellEnd"/>
           </w:p>
           <w:p>
             <w:r>
@@ -3331,7 +3382,31 @@
               <w:t xml:space="preserve"> </w:t>
             </w:r>
             <w:r>
-              <w:t>(.jpg, .doc, .pdf)</w:t>
+              <w:t>(.</w:t>
+            </w:r>
+            <w:proofErr w:type="spellStart"/>
+            <w:r>
+              <w:t>jpg</w:t>
+            </w:r>
+            <w:proofErr w:type="spellEnd"/>
+            <w:r>
+              <w:t>, .</w:t>
+            </w:r>
+            <w:proofErr w:type="spellStart"/>
+            <w:r>
+              <w:t>doc</w:t>
+            </w:r>
+            <w:proofErr w:type="spellEnd"/>
+            <w:r>
+              <w:t>, .</w:t>
+            </w:r>
+            <w:proofErr w:type="spellStart"/>
+            <w:r>
+              <w:t>pdf</w:t>
+            </w:r>
+            <w:proofErr w:type="spellEnd"/>
+            <w:r>
+              <w:t>)</w:t>
             </w:r>
           </w:p>
           <w:p>
@@ -3608,8 +3683,13 @@
           </w:tcPr>
           <w:p>
             <w:r>
-              <w:t>O professor deve estar logado</w:t>
-            </w:r>
+              <w:t xml:space="preserve">O professor deve estar </w:t>
+            </w:r>
+            <w:proofErr w:type="spellStart"/>
+            <w:r>
+              <w:t>logado</w:t>
+            </w:r>
+            <w:proofErr w:type="spellEnd"/>
           </w:p>
           <w:p>
             <w:r>
@@ -4046,8 +4126,13 @@
           </w:tcPr>
           <w:p>
             <w:r>
-              <w:t>Os atores devem estar logados</w:t>
-            </w:r>
+              <w:t xml:space="preserve">Os atores devem estar </w:t>
+            </w:r>
+            <w:proofErr w:type="spellStart"/>
+            <w:r>
+              <w:t>logados</w:t>
+            </w:r>
+            <w:proofErr w:type="spellEnd"/>
           </w:p>
         </w:tc>
       </w:tr>
@@ -4417,7 +4502,13 @@
           </w:tcPr>
           <w:p>
             <w:r>
-              <w:t>UC09 – Excluir Tarefas</w:t>
+              <w:t>UC</w:t>
+            </w:r>
+            <w:r>
+              <w:t>10</w:t>
+            </w:r>
+            <w:r>
+              <w:t xml:space="preserve"> – Excluir Tarefas</w:t>
             </w:r>
           </w:p>
         </w:tc>
@@ -4519,8 +4610,13 @@
           </w:tcPr>
           <w:p>
             <w:r>
-              <w:t>O professor deve estar logado</w:t>
-            </w:r>
+              <w:t xml:space="preserve">O professor deve estar </w:t>
+            </w:r>
+            <w:proofErr w:type="spellStart"/>
+            <w:r>
+              <w:t>logado</w:t>
+            </w:r>
+            <w:proofErr w:type="spellEnd"/>
           </w:p>
           <w:p>
             <w:r>
@@ -4803,7 +4899,13 @@
           </w:tcPr>
           <w:p>
             <w:r>
-              <w:t>UC10 - Cadastrar ocorrência</w:t>
+              <w:t>UC1</w:t>
+            </w:r>
+            <w:r>
+              <w:t>1</w:t>
+            </w:r>
+            <w:r>
+              <w:t>- Cadastrar ocorrência</w:t>
             </w:r>
           </w:p>
         </w:tc>
@@ -4907,7 +5009,15 @@
           </w:p>
           <w:p>
             <w:r>
-              <w:t>O ator deve estar logado.</w:t>
+              <w:t xml:space="preserve">O ator deve estar </w:t>
+            </w:r>
+            <w:proofErr w:type="spellStart"/>
+            <w:r>
+              <w:t>logado</w:t>
+            </w:r>
+            <w:proofErr w:type="spellEnd"/>
+            <w:r>
+              <w:t>.</w:t>
             </w:r>
           </w:p>
         </w:tc>
@@ -5202,7 +5312,7 @@
               <w:t>UC1</w:t>
             </w:r>
             <w:r>
-              <w:t>1</w:t>
+              <w:t>2</w:t>
             </w:r>
             <w:r>
               <w:t xml:space="preserve"> - </w:t>
@@ -5327,7 +5437,15 @@
               <w:t>ato</w:t>
             </w:r>
             <w:r>
-              <w:t>r deve estar logado.</w:t>
+              <w:t xml:space="preserve">r deve estar </w:t>
+            </w:r>
+            <w:proofErr w:type="spellStart"/>
+            <w:r>
+              <w:t>logado</w:t>
+            </w:r>
+            <w:proofErr w:type="spellEnd"/>
+            <w:r>
+              <w:t>.</w:t>
             </w:r>
           </w:p>
         </w:tc>
@@ -5634,7 +5752,7 @@
           </w:tcPr>
           <w:p>
             <w:r>
-              <w:t>UC12</w:t>
+              <w:t>UC1</w:t>
             </w:r>
             <w:r>
               <w:t>3</w:t>
@@ -5757,11 +5875,16 @@
               <w:t>m</w:t>
             </w:r>
             <w:r>
-              <w:t xml:space="preserve"> estar logado</w:t>
+              <w:t xml:space="preserve"> estar </w:t>
+            </w:r>
+            <w:proofErr w:type="spellStart"/>
+            <w:r>
+              <w:t>logado</w:t>
             </w:r>
             <w:r>
               <w:t>s</w:t>
             </w:r>
+            <w:proofErr w:type="spellEnd"/>
             <w:r>
               <w:t>.</w:t>
             </w:r>
@@ -6317,8 +6440,13 @@
           </w:tcPr>
           <w:p>
             <w:r>
-              <w:t>O ator deve estar logado</w:t>
-            </w:r>
+              <w:t xml:space="preserve">O ator deve estar </w:t>
+            </w:r>
+            <w:proofErr w:type="spellStart"/>
+            <w:r>
+              <w:t>logado</w:t>
+            </w:r>
+            <w:proofErr w:type="spellEnd"/>
           </w:p>
           <w:p>
             <w:pPr>
@@ -6784,8 +6912,13 @@
           </w:tcPr>
           <w:p>
             <w:r>
-              <w:t>O ator deve estar logado</w:t>
-            </w:r>
+              <w:t xml:space="preserve">O ator deve estar </w:t>
+            </w:r>
+            <w:proofErr w:type="spellStart"/>
+            <w:r>
+              <w:t>logado</w:t>
+            </w:r>
+            <w:proofErr w:type="spellEnd"/>
           </w:p>
         </w:tc>
       </w:tr>
@@ -7231,8 +7364,13 @@
           </w:tcPr>
           <w:p>
             <w:r>
-              <w:t>O ator deve estar logado</w:t>
-            </w:r>
+              <w:t xml:space="preserve">O ator deve estar </w:t>
+            </w:r>
+            <w:proofErr w:type="spellStart"/>
+            <w:r>
+              <w:t>logado</w:t>
+            </w:r>
+            <w:proofErr w:type="spellEnd"/>
           </w:p>
         </w:tc>
       </w:tr>
@@ -7683,8 +7821,13 @@
           </w:tcPr>
           <w:p>
             <w:r>
-              <w:t>O ator deve estar logado</w:t>
-            </w:r>
+              <w:t xml:space="preserve">O ator deve estar </w:t>
+            </w:r>
+            <w:proofErr w:type="spellStart"/>
+            <w:r>
+              <w:t>logado</w:t>
+            </w:r>
+            <w:proofErr w:type="spellEnd"/>
           </w:p>
         </w:tc>
       </w:tr>
@@ -7959,13 +8102,25 @@
         <w:pStyle w:val="Legenda"/>
       </w:pPr>
       <w:r>
-        <w:t xml:space="preserve">Tabela 17 </w:t>
+        <w:t>Tabela 1</w:t>
+      </w:r>
+      <w:r>
+        <w:t>8</w:t>
+      </w:r>
+      <w:r>
+        <w:t xml:space="preserve"> </w:t>
       </w:r>
       <w:r>
         <w:t>UC</w:t>
       </w:r>
       <w:r>
-        <w:t xml:space="preserve">17 </w:t>
+        <w:t>1</w:t>
+      </w:r>
+      <w:r>
+        <w:t>8</w:t>
+      </w:r>
+      <w:r>
+        <w:t xml:space="preserve"> </w:t>
       </w:r>
       <w:r>
         <w:t xml:space="preserve">– </w:t>
@@ -8030,7 +8185,13 @@
           </w:tcPr>
           <w:p>
             <w:r>
-              <w:t xml:space="preserve">UC17 – </w:t>
+              <w:t>UC1</w:t>
+            </w:r>
+            <w:r>
+              <w:t>8</w:t>
+            </w:r>
+            <w:r>
+              <w:t xml:space="preserve"> – </w:t>
             </w:r>
             <w:r>
               <w:t xml:space="preserve">Cadastrar </w:t>
@@ -8135,8 +8296,13 @@
           </w:tcPr>
           <w:p>
             <w:r>
-              <w:t>O ator deve estar logado</w:t>
-            </w:r>
+              <w:t xml:space="preserve">O ator deve estar </w:t>
+            </w:r>
+            <w:proofErr w:type="spellStart"/>
+            <w:r>
+              <w:t>logado</w:t>
+            </w:r>
+            <w:proofErr w:type="spellEnd"/>
           </w:p>
         </w:tc>
       </w:tr>
@@ -8412,13 +8578,22 @@
         <w:pStyle w:val="Legenda"/>
       </w:pPr>
       <w:r>
-        <w:t xml:space="preserve">Tabela 18 </w:t>
+        <w:t>Tabela 1</w:t>
+      </w:r>
+      <w:r>
+        <w:t>9</w:t>
+      </w:r>
+      <w:r>
+        <w:t xml:space="preserve"> </w:t>
       </w:r>
       <w:r>
         <w:t>UC</w:t>
       </w:r>
       <w:r>
-        <w:t xml:space="preserve">18 </w:t>
+        <w:t>1</w:t>
+      </w:r>
+      <w:r>
+        <w:t>9</w:t>
       </w:r>
       <w:r>
         <w:t xml:space="preserve">– </w:t>
@@ -8483,7 +8658,13 @@
           </w:tcPr>
           <w:p>
             <w:r>
-              <w:t xml:space="preserve">UC18 – </w:t>
+              <w:t>UC1</w:t>
+            </w:r>
+            <w:r>
+              <w:t>9</w:t>
+            </w:r>
+            <w:r>
+              <w:t xml:space="preserve"> – </w:t>
             </w:r>
             <w:r>
               <w:t xml:space="preserve">Cadastrar </w:t>
@@ -8588,8 +8769,13 @@
           </w:tcPr>
           <w:p>
             <w:r>
-              <w:t>O ator deve estar logado</w:t>
-            </w:r>
+              <w:t xml:space="preserve">O ator deve estar </w:t>
+            </w:r>
+            <w:proofErr w:type="spellStart"/>
+            <w:r>
+              <w:t>logado</w:t>
+            </w:r>
+            <w:proofErr w:type="spellEnd"/>
           </w:p>
         </w:tc>
       </w:tr>
@@ -8848,13 +9034,19 @@
         <w:pStyle w:val="Legenda"/>
       </w:pPr>
       <w:r>
-        <w:t xml:space="preserve">Tabela 19 </w:t>
+        <w:t xml:space="preserve">Tabela </w:t>
+      </w:r>
+      <w:r>
+        <w:t>20</w:t>
+      </w:r>
+      <w:r>
+        <w:t xml:space="preserve"> </w:t>
       </w:r>
       <w:r>
         <w:t>UC</w:t>
       </w:r>
       <w:r>
-        <w:t xml:space="preserve">19 </w:t>
+        <w:t>20</w:t>
       </w:r>
       <w:r>
         <w:t xml:space="preserve">– </w:t>
@@ -8922,7 +9114,13 @@
           </w:tcPr>
           <w:p>
             <w:r>
-              <w:t>UC19 – Alocar</w:t>
+              <w:t>UC</w:t>
+            </w:r>
+            <w:r>
+              <w:t>20</w:t>
+            </w:r>
+            <w:r>
+              <w:t>– Alocar</w:t>
             </w:r>
             <w:r>
               <w:t xml:space="preserve"> </w:t>
@@ -9027,8 +9225,13 @@
           </w:tcPr>
           <w:p>
             <w:r>
-              <w:t>O ator deve estar logado</w:t>
-            </w:r>
+              <w:t xml:space="preserve">O ator deve estar </w:t>
+            </w:r>
+            <w:proofErr w:type="spellStart"/>
+            <w:r>
+              <w:t>logado</w:t>
+            </w:r>
+            <w:proofErr w:type="spellEnd"/>
           </w:p>
           <w:p>
             <w:r>
@@ -9312,7 +9515,21 @@
         <w:pStyle w:val="Legenda"/>
       </w:pPr>
       <w:r>
-        <w:t>Tabela 20 UC20 – Alterar Turma</w:t>
+        <w:t>Tabela 2</w:t>
+      </w:r>
+      <w:r>
+        <w:t>1</w:t>
+      </w:r>
+      <w:bookmarkStart w:id="7" w:name="_GoBack"/>
+      <w:bookmarkEnd w:id="7"/>
+      <w:r>
+        <w:t xml:space="preserve"> UC2</w:t>
+      </w:r>
+      <w:r>
+        <w:t>1</w:t>
+      </w:r>
+      <w:r>
+        <w:t xml:space="preserve"> – Alterar Turma</w:t>
       </w:r>
     </w:p>
     <w:tbl>
@@ -9380,7 +9597,13 @@
           </w:tcPr>
           <w:p>
             <w:r>
-              <w:t>UC19 – Alocar Turma</w:t>
+              <w:t>UC</w:t>
+            </w:r>
+            <w:r>
+              <w:t>21 – Alter</w:t>
+            </w:r>
+            <w:r>
+              <w:t>ar Turma</w:t>
             </w:r>
           </w:p>
         </w:tc>
@@ -9536,8 +9759,13 @@
           </w:tcPr>
           <w:p>
             <w:r>
-              <w:t>O ator deve estar logado</w:t>
-            </w:r>
+              <w:t xml:space="preserve">O ator deve estar </w:t>
+            </w:r>
+            <w:proofErr w:type="spellStart"/>
+            <w:r>
+              <w:t>logado</w:t>
+            </w:r>
+            <w:proofErr w:type="spellEnd"/>
           </w:p>
           <w:p>
             <w:r>
@@ -9722,11 +9950,11 @@
             <w:r>
               <w:t xml:space="preserve">FA02 </w:t>
             </w:r>
-            <w:bookmarkStart w:id="7" w:name="__DdeLink__1929_1755392299"/>
+            <w:bookmarkStart w:id="8" w:name="__DdeLink__1929_1755392299"/>
             <w:r>
               <w:t>–</w:t>
             </w:r>
-            <w:bookmarkEnd w:id="7"/>
+            <w:bookmarkEnd w:id="8"/>
             <w:r>
               <w:t xml:space="preserve"> Sistema irá alerta-lo que essa turma está cheia e não é possível alocar novos alunos </w:t>
             </w:r>
@@ -9741,8 +9969,6 @@
           <w:p/>
           <w:p/>
         </w:tc>
-        <w:bookmarkStart w:id="8" w:name="_GoBack"/>
-        <w:bookmarkEnd w:id="8"/>
       </w:tr>
     </w:tbl>
     <w:p/>
@@ -9775,8 +10001,13 @@
         <w:pStyle w:val="Textodecomentrio"/>
       </w:pPr>
       <w:r>
-        <w:t>Será que não são dois casos de fluxo ?</w:t>
-      </w:r>
+        <w:t xml:space="preserve">Será que não são dois casos de </w:t>
+      </w:r>
+      <w:proofErr w:type="gramStart"/>
+      <w:r>
+        <w:t>fluxo ?</w:t>
+      </w:r>
+      <w:proofErr w:type="gramEnd"/>
     </w:p>
   </w:comment>
 </w:comments>

</xml_diff>